<commit_message>
Best model saved as a zip file
Downloaded best model from colab trained for 1200 epochs
</commit_message>
<xml_diff>
--- a/Recognition-of-Facial-Features-with-Deep-Learning.docx
+++ b/Recognition-of-Facial-Features-with-Deep-Learning.docx
@@ -1,6 +1,6 @@
 
 <file path=word/document.xml><?xml version="1.0" encoding="utf-8"?>
-<w:document xmlns:wpc="http://schemas.microsoft.com/office/word/2010/wordprocessingCanvas" xmlns:cx="http://schemas.microsoft.com/office/drawing/2014/chartex" xmlns:cx1="http://schemas.microsoft.com/office/drawing/2015/9/8/chartex" xmlns:cx2="http://schemas.microsoft.com/office/drawing/2015/10/21/chartex" xmlns:cx3="http://schemas.microsoft.com/office/drawing/2016/5/9/chartex" xmlns:cx4="http://schemas.microsoft.com/office/drawing/2016/5/10/chartex" xmlns:cx5="http://schemas.microsoft.com/office/drawing/2016/5/11/chartex" xmlns:cx6="http://schemas.microsoft.com/office/drawing/2016/5/12/chartex" xmlns:cx7="http://schemas.microsoft.com/office/drawing/2016/5/13/chartex" xmlns:cx8="http://schemas.microsoft.com/office/drawing/2016/5/14/chartex" xmlns:mc="http://schemas.openxmlformats.org/markup-compatibility/2006" xmlns:aink="http://schemas.microsoft.com/office/drawing/2016/ink" xmlns:am3d="http://schemas.microsoft.com/office/drawing/2017/model3d" xmlns:o="urn:schemas-microsoft-com:office:office" xmlns:r="http://schemas.openxmlformats.org/officeDocument/2006/relationships" xmlns:m="http://schemas.openxmlformats.org/officeDocument/2006/math" xmlns:v="urn:schemas-microsoft-com:vml" xmlns:wp14="http://schemas.microsoft.com/office/word/2010/wordprocessingDrawing" xmlns:wp="http://schemas.openxmlformats.org/drawingml/2006/wordprocessingDrawing" xmlns:w10="urn:schemas-microsoft-com:office:word" xmlns:w="http://schemas.openxmlformats.org/wordprocessingml/2006/main" xmlns:w14="http://schemas.microsoft.com/office/word/2010/wordml" xmlns:w15="http://schemas.microsoft.com/office/word/2012/wordml" xmlns:w16cex="http://schemas.microsoft.com/office/word/2018/wordml/cex" xmlns:w16cid="http://schemas.microsoft.com/office/word/2016/wordml/cid" xmlns:w16="http://schemas.microsoft.com/office/word/2018/wordml" xmlns:w16se="http://schemas.microsoft.com/office/word/2015/wordml/symex" xmlns:wpg="http://schemas.microsoft.com/office/word/2010/wordprocessingGroup" xmlns:wpi="http://schemas.microsoft.com/office/word/2010/wordprocessingInk" xmlns:wne="http://schemas.microsoft.com/office/word/2006/wordml" xmlns:wps="http://schemas.microsoft.com/office/word/2010/wordprocessingShape" mc:Ignorable="w14 w15 w16se w16cid w16 w16cex wp14">
+<w:document xmlns:wpc="http://schemas.microsoft.com/office/word/2010/wordprocessingCanvas" xmlns:cx="http://schemas.microsoft.com/office/drawing/2014/chartex" xmlns:cx1="http://schemas.microsoft.com/office/drawing/2015/9/8/chartex" xmlns:cx2="http://schemas.microsoft.com/office/drawing/2015/10/21/chartex" xmlns:cx3="http://schemas.microsoft.com/office/drawing/2016/5/9/chartex" xmlns:cx4="http://schemas.microsoft.com/office/drawing/2016/5/10/chartex" xmlns:cx5="http://schemas.microsoft.com/office/drawing/2016/5/11/chartex" xmlns:cx6="http://schemas.microsoft.com/office/drawing/2016/5/12/chartex" xmlns:cx7="http://schemas.microsoft.com/office/drawing/2016/5/13/chartex" xmlns:cx8="http://schemas.microsoft.com/office/drawing/2016/5/14/chartex" xmlns:mc="http://schemas.openxmlformats.org/markup-compatibility/2006" xmlns:aink="http://schemas.microsoft.com/office/drawing/2016/ink" xmlns:am3d="http://schemas.microsoft.com/office/drawing/2017/model3d" xmlns:o="urn:schemas-microsoft-com:office:office" xmlns:r="http://schemas.openxmlformats.org/officeDocument/2006/relationships" xmlns:m="http://schemas.openxmlformats.org/officeDocument/2006/math" xmlns:v="urn:schemas-microsoft-com:vml" xmlns:wp14="http://schemas.microsoft.com/office/word/2010/wordprocessingDrawing" xmlns:wp="http://schemas.openxmlformats.org/drawingml/2006/wordprocessingDrawing" xmlns:w10="urn:schemas-microsoft-com:office:word" xmlns:w="http://schemas.openxmlformats.org/wordprocessingml/2006/main" xmlns:w14="http://schemas.microsoft.com/office/word/2010/wordml" xmlns:w15="http://schemas.microsoft.com/office/word/2012/wordml" xmlns:w16cex="http://schemas.microsoft.com/office/word/2018/wordml/cex" xmlns:w16cid="http://schemas.microsoft.com/office/word/2016/wordml/cid" xmlns:w16="http://schemas.microsoft.com/office/word/2018/wordml" xmlns:w16sdtdh="http://schemas.microsoft.com/office/word/2020/wordml/sdtdatahash" xmlns:w16se="http://schemas.microsoft.com/office/word/2015/wordml/symex" xmlns:wpg="http://schemas.microsoft.com/office/word/2010/wordprocessingGroup" xmlns:wpi="http://schemas.microsoft.com/office/word/2010/wordprocessingInk" xmlns:wne="http://schemas.microsoft.com/office/word/2006/wordml" xmlns:wps="http://schemas.microsoft.com/office/word/2010/wordprocessingShape" xmlns:a="http://schemas.openxmlformats.org/drawingml/2006/main" xmlns:pic="http://schemas.openxmlformats.org/drawingml/2006/picture" xmlns:a14="http://schemas.microsoft.com/office/drawing/2010/main" mc:Ignorable="w14 w15 w16se w16cid w16 w16cex w16sdtdh wp14">
   <w:body>
     <w:p>
       <w:pPr>
@@ -49,6 +49,11 @@
           <w:lang w:val="en-GB"/>
         </w:rPr>
         <w:br/>
+      </w:r>
+      <w:r>
+        <w:rPr>
+          <w:lang w:val="en-GB"/>
+        </w:rPr>
         <w:t>Schifferer András</w:t>
       </w:r>
     </w:p>
@@ -104,19 +109,11 @@
         </w:rPr>
         <w:t xml:space="preserve"> </w:t>
       </w:r>
-      <w:proofErr w:type="gramStart"/>
-      <w:r>
-        <w:rPr>
-          <w:lang w:val="en-GB"/>
-        </w:rPr>
-        <w:t>In order to</w:t>
-      </w:r>
-      <w:proofErr w:type="gramEnd"/>
-      <w:r>
-        <w:rPr>
-          <w:lang w:val="en-GB"/>
-        </w:rPr>
-        <w:t xml:space="preserve"> prepare the dataset for the training we used embeddings since it makes a lot of things easier. We used FaceNet embeddings, it creates a mapping from face images to compact Euclidean space. Here the distances correspond to a measure of face similarity</w:t>
+      <w:r>
+        <w:rPr>
+          <w:lang w:val="en-GB"/>
+        </w:rPr>
+        <w:t>In order to prepare the dataset for the training we used embeddings since it makes a lot of things easier. We used FaceNet embeddings, it creates a mapping from face images to compact Euclidean space. Here the distances correspond to a measure of face similarity</w:t>
       </w:r>
       <w:r>
         <w:rPr>
@@ -202,16 +199,16 @@
         <w:shd w:val="clear" w:color="auto" w:fill="1E1E1E"/>
         <w:spacing w:after="0" w:line="285" w:lineRule="atLeast"/>
         <w:rPr>
-          <w:rFonts w:ascii="Courier New" w:eastAsia="Times New Roman" w:hAnsi="Courier New" w:cs="Courier New"/>
-          <w:color w:val="D4D4D4"/>
-          <w:sz w:val="21"/>
-          <w:szCs w:val="21"/>
-          <w:lang w:eastAsia="hu-HU"/>
-        </w:rPr>
-      </w:pPr>
-      <w:r>
-        <w:rPr>
-          <w:rFonts w:ascii="Courier New" w:eastAsia="Times New Roman" w:hAnsi="Courier New" w:cs="Courier New"/>
+          <w:rFonts w:ascii="Courier New" w:hAnsi="Courier New" w:eastAsia="Times New Roman" w:cs="Courier New"/>
+          <w:color w:val="D4D4D4"/>
+          <w:sz w:val="21"/>
+          <w:szCs w:val="21"/>
+          <w:lang w:eastAsia="hu-HU"/>
+        </w:rPr>
+      </w:pPr>
+      <w:r>
+        <w:rPr>
+          <w:rFonts w:ascii="Courier New" w:hAnsi="Courier New" w:eastAsia="Times New Roman" w:cs="Courier New"/>
           <w:color w:val="569CD6"/>
           <w:sz w:val="21"/>
           <w:szCs w:val="21"/>
@@ -221,7 +218,7 @@
       </w:r>
       <w:r>
         <w:rPr>
-          <w:rFonts w:ascii="Courier New" w:eastAsia="Times New Roman" w:hAnsi="Courier New" w:cs="Courier New"/>
+          <w:rFonts w:ascii="Courier New" w:hAnsi="Courier New" w:eastAsia="Times New Roman" w:cs="Courier New"/>
           <w:color w:val="D4D4D4"/>
           <w:sz w:val="21"/>
           <w:szCs w:val="21"/>
@@ -231,7 +228,7 @@
       </w:r>
       <w:r>
         <w:rPr>
-          <w:rFonts w:ascii="Courier New" w:eastAsia="Times New Roman" w:hAnsi="Courier New" w:cs="Courier New"/>
+          <w:rFonts w:ascii="Courier New" w:hAnsi="Courier New" w:eastAsia="Times New Roman" w:cs="Courier New"/>
           <w:color w:val="4EC9B0"/>
           <w:sz w:val="21"/>
           <w:szCs w:val="21"/>
@@ -241,7 +238,7 @@
       </w:r>
       <w:r>
         <w:rPr>
-          <w:rFonts w:ascii="Courier New" w:eastAsia="Times New Roman" w:hAnsi="Courier New" w:cs="Courier New"/>
+          <w:rFonts w:ascii="Courier New" w:hAnsi="Courier New" w:eastAsia="Times New Roman" w:cs="Courier New"/>
           <w:color w:val="D4D4D4"/>
           <w:sz w:val="21"/>
           <w:szCs w:val="21"/>
@@ -249,10 +246,9 @@
         </w:rPr>
         <w:t>(</w:t>
       </w:r>
-      <w:proofErr w:type="gramStart"/>
-      <w:r>
-        <w:rPr>
-          <w:rFonts w:ascii="Courier New" w:eastAsia="Times New Roman" w:hAnsi="Courier New" w:cs="Courier New"/>
+      <w:r>
+        <w:rPr>
+          <w:rFonts w:ascii="Courier New" w:hAnsi="Courier New" w:eastAsia="Times New Roman" w:cs="Courier New"/>
           <w:color w:val="4EC9B0"/>
           <w:sz w:val="21"/>
           <w:szCs w:val="21"/>
@@ -262,7 +258,7 @@
       </w:r>
       <w:r>
         <w:rPr>
-          <w:rFonts w:ascii="Courier New" w:eastAsia="Times New Roman" w:hAnsi="Courier New" w:cs="Courier New"/>
+          <w:rFonts w:ascii="Courier New" w:hAnsi="Courier New" w:eastAsia="Times New Roman" w:cs="Courier New"/>
           <w:color w:val="D4D4D4"/>
           <w:sz w:val="21"/>
           <w:szCs w:val="21"/>
@@ -272,7 +268,7 @@
       </w:r>
       <w:r>
         <w:rPr>
-          <w:rFonts w:ascii="Courier New" w:eastAsia="Times New Roman" w:hAnsi="Courier New" w:cs="Courier New"/>
+          <w:rFonts w:ascii="Courier New" w:hAnsi="Courier New" w:eastAsia="Times New Roman" w:cs="Courier New"/>
           <w:color w:val="4EC9B0"/>
           <w:sz w:val="21"/>
           <w:szCs w:val="21"/>
@@ -280,10 +276,9 @@
         </w:rPr>
         <w:t>losses</w:t>
       </w:r>
-      <w:proofErr w:type="gramEnd"/>
-      <w:r>
-        <w:rPr>
-          <w:rFonts w:ascii="Courier New" w:eastAsia="Times New Roman" w:hAnsi="Courier New" w:cs="Courier New"/>
+      <w:r>
+        <w:rPr>
+          <w:rFonts w:ascii="Courier New" w:hAnsi="Courier New" w:eastAsia="Times New Roman" w:cs="Courier New"/>
           <w:color w:val="D4D4D4"/>
           <w:sz w:val="21"/>
           <w:szCs w:val="21"/>
@@ -293,7 +288,7 @@
       </w:r>
       <w:r>
         <w:rPr>
-          <w:rFonts w:ascii="Courier New" w:eastAsia="Times New Roman" w:hAnsi="Courier New" w:cs="Courier New"/>
+          <w:rFonts w:ascii="Courier New" w:hAnsi="Courier New" w:eastAsia="Times New Roman" w:cs="Courier New"/>
           <w:color w:val="4EC9B0"/>
           <w:sz w:val="21"/>
           <w:szCs w:val="21"/>
@@ -303,7 +298,7 @@
       </w:r>
       <w:r>
         <w:rPr>
-          <w:rFonts w:ascii="Courier New" w:eastAsia="Times New Roman" w:hAnsi="Courier New" w:cs="Courier New"/>
+          <w:rFonts w:ascii="Courier New" w:hAnsi="Courier New" w:eastAsia="Times New Roman" w:cs="Courier New"/>
           <w:color w:val="D4D4D4"/>
           <w:sz w:val="21"/>
           <w:szCs w:val="21"/>
@@ -313,7 +308,7 @@
       </w:r>
       <w:r>
         <w:rPr>
-          <w:rFonts w:ascii="Courier New" w:eastAsia="Times New Roman" w:hAnsi="Courier New" w:cs="Courier New"/>
+          <w:rFonts w:ascii="Courier New" w:hAnsi="Courier New" w:eastAsia="Times New Roman" w:cs="Courier New"/>
           <w:color w:val="DCDCDC"/>
           <w:sz w:val="21"/>
           <w:szCs w:val="21"/>
@@ -327,16 +322,16 @@
         <w:shd w:val="clear" w:color="auto" w:fill="1E1E1E"/>
         <w:spacing w:after="0" w:line="285" w:lineRule="atLeast"/>
         <w:rPr>
-          <w:rFonts w:ascii="Courier New" w:eastAsia="Times New Roman" w:hAnsi="Courier New" w:cs="Courier New"/>
-          <w:color w:val="D4D4D4"/>
-          <w:sz w:val="21"/>
-          <w:szCs w:val="21"/>
-          <w:lang w:eastAsia="hu-HU"/>
-        </w:rPr>
-      </w:pPr>
-      <w:r>
-        <w:rPr>
-          <w:rFonts w:ascii="Courier New" w:eastAsia="Times New Roman" w:hAnsi="Courier New" w:cs="Courier New"/>
+          <w:rFonts w:ascii="Courier New" w:hAnsi="Courier New" w:eastAsia="Times New Roman" w:cs="Courier New"/>
+          <w:color w:val="D4D4D4"/>
+          <w:sz w:val="21"/>
+          <w:szCs w:val="21"/>
+          <w:lang w:eastAsia="hu-HU"/>
+        </w:rPr>
+      </w:pPr>
+      <w:r>
+        <w:rPr>
+          <w:rFonts w:ascii="Courier New" w:hAnsi="Courier New" w:eastAsia="Times New Roman" w:cs="Courier New"/>
           <w:color w:val="D4D4D4"/>
           <w:sz w:val="21"/>
           <w:szCs w:val="21"/>
@@ -346,7 +341,7 @@
       </w:r>
       <w:r>
         <w:rPr>
-          <w:rFonts w:ascii="Courier New" w:eastAsia="Times New Roman" w:hAnsi="Courier New" w:cs="Courier New"/>
+          <w:rFonts w:ascii="Courier New" w:hAnsi="Courier New" w:eastAsia="Times New Roman" w:cs="Courier New"/>
           <w:color w:val="569CD6"/>
           <w:sz w:val="21"/>
           <w:szCs w:val="21"/>
@@ -356,7 +351,7 @@
       </w:r>
       <w:r>
         <w:rPr>
-          <w:rFonts w:ascii="Courier New" w:eastAsia="Times New Roman" w:hAnsi="Courier New" w:cs="Courier New"/>
+          <w:rFonts w:ascii="Courier New" w:hAnsi="Courier New" w:eastAsia="Times New Roman" w:cs="Courier New"/>
           <w:color w:val="D4D4D4"/>
           <w:sz w:val="21"/>
           <w:szCs w:val="21"/>
@@ -366,7 +361,7 @@
       </w:r>
       <w:r>
         <w:rPr>
-          <w:rFonts w:ascii="Courier New" w:eastAsia="Times New Roman" w:hAnsi="Courier New" w:cs="Courier New"/>
+          <w:rFonts w:ascii="Courier New" w:hAnsi="Courier New" w:eastAsia="Times New Roman" w:cs="Courier New"/>
           <w:color w:val="DCDCAA"/>
           <w:sz w:val="21"/>
           <w:szCs w:val="21"/>
@@ -376,7 +371,7 @@
       </w:r>
       <w:r>
         <w:rPr>
-          <w:rFonts w:ascii="Courier New" w:eastAsia="Times New Roman" w:hAnsi="Courier New" w:cs="Courier New"/>
+          <w:rFonts w:ascii="Courier New" w:hAnsi="Courier New" w:eastAsia="Times New Roman" w:cs="Courier New"/>
           <w:color w:val="D4D4D4"/>
           <w:sz w:val="21"/>
           <w:szCs w:val="21"/>
@@ -386,7 +381,7 @@
       </w:r>
       <w:r>
         <w:rPr>
-          <w:rFonts w:ascii="Courier New" w:eastAsia="Times New Roman" w:hAnsi="Courier New" w:cs="Courier New"/>
+          <w:rFonts w:ascii="Courier New" w:hAnsi="Courier New" w:eastAsia="Times New Roman" w:cs="Courier New"/>
           <w:color w:val="9CDCFE"/>
           <w:sz w:val="21"/>
           <w:szCs w:val="21"/>
@@ -396,7 +391,7 @@
       </w:r>
       <w:r>
         <w:rPr>
-          <w:rFonts w:ascii="Courier New" w:eastAsia="Times New Roman" w:hAnsi="Courier New" w:cs="Courier New"/>
+          <w:rFonts w:ascii="Courier New" w:hAnsi="Courier New" w:eastAsia="Times New Roman" w:cs="Courier New"/>
           <w:color w:val="D4D4D4"/>
           <w:sz w:val="21"/>
           <w:szCs w:val="21"/>
@@ -406,7 +401,7 @@
       </w:r>
       <w:r>
         <w:rPr>
-          <w:rFonts w:ascii="Courier New" w:eastAsia="Times New Roman" w:hAnsi="Courier New" w:cs="Courier New"/>
+          <w:rFonts w:ascii="Courier New" w:hAnsi="Courier New" w:eastAsia="Times New Roman" w:cs="Courier New"/>
           <w:color w:val="DCDCDC"/>
           <w:sz w:val="21"/>
           <w:szCs w:val="21"/>
@@ -420,37 +415,26 @@
         <w:shd w:val="clear" w:color="auto" w:fill="1E1E1E"/>
         <w:spacing w:after="0" w:line="285" w:lineRule="atLeast"/>
         <w:rPr>
-          <w:rFonts w:ascii="Courier New" w:eastAsia="Times New Roman" w:hAnsi="Courier New" w:cs="Courier New"/>
-          <w:color w:val="D4D4D4"/>
-          <w:sz w:val="21"/>
-          <w:szCs w:val="21"/>
-          <w:lang w:eastAsia="hu-HU"/>
-        </w:rPr>
-      </w:pPr>
-      <w:r>
-        <w:rPr>
-          <w:rFonts w:ascii="Courier New" w:eastAsia="Times New Roman" w:hAnsi="Courier New" w:cs="Courier New"/>
-          <w:color w:val="D4D4D4"/>
-          <w:sz w:val="21"/>
-          <w:szCs w:val="21"/>
-          <w:lang w:eastAsia="hu-HU"/>
-        </w:rPr>
-        <w:t>            </w:t>
-      </w:r>
-      <w:proofErr w:type="gramStart"/>
-      <w:r>
-        <w:rPr>
-          <w:rFonts w:ascii="Courier New" w:eastAsia="Times New Roman" w:hAnsi="Courier New" w:cs="Courier New"/>
-          <w:color w:val="D4D4D4"/>
-          <w:sz w:val="21"/>
-          <w:szCs w:val="21"/>
-          <w:lang w:eastAsia="hu-HU"/>
-        </w:rPr>
-        <w:t>super</w:t>
-      </w:r>
-      <w:r>
-        <w:rPr>
-          <w:rFonts w:ascii="Courier New" w:eastAsia="Times New Roman" w:hAnsi="Courier New" w:cs="Courier New"/>
+          <w:rFonts w:ascii="Courier New" w:hAnsi="Courier New" w:eastAsia="Times New Roman" w:cs="Courier New"/>
+          <w:color w:val="D4D4D4"/>
+          <w:sz w:val="21"/>
+          <w:szCs w:val="21"/>
+          <w:lang w:eastAsia="hu-HU"/>
+        </w:rPr>
+      </w:pPr>
+      <w:r>
+        <w:rPr>
+          <w:rFonts w:ascii="Courier New" w:hAnsi="Courier New" w:eastAsia="Times New Roman" w:cs="Courier New"/>
+          <w:color w:val="D4D4D4"/>
+          <w:sz w:val="21"/>
+          <w:szCs w:val="21"/>
+          <w:lang w:eastAsia="hu-HU"/>
+        </w:rPr>
+        <w:t>            super</w:t>
+      </w:r>
+      <w:r>
+        <w:rPr>
+          <w:rFonts w:ascii="Courier New" w:hAnsi="Courier New" w:eastAsia="Times New Roman" w:cs="Courier New"/>
           <w:color w:val="DCDCDC"/>
           <w:sz w:val="21"/>
           <w:szCs w:val="21"/>
@@ -458,10 +442,9 @@
         </w:rPr>
         <w:t>(</w:t>
       </w:r>
-      <w:proofErr w:type="gramEnd"/>
-      <w:r>
-        <w:rPr>
-          <w:rFonts w:ascii="Courier New" w:eastAsia="Times New Roman" w:hAnsi="Courier New" w:cs="Courier New"/>
+      <w:r>
+        <w:rPr>
+          <w:rFonts w:ascii="Courier New" w:hAnsi="Courier New" w:eastAsia="Times New Roman" w:cs="Courier New"/>
           <w:color w:val="D4D4D4"/>
           <w:sz w:val="21"/>
           <w:szCs w:val="21"/>
@@ -471,7 +454,7 @@
       </w:r>
       <w:r>
         <w:rPr>
-          <w:rFonts w:ascii="Courier New" w:eastAsia="Times New Roman" w:hAnsi="Courier New" w:cs="Courier New"/>
+          <w:rFonts w:ascii="Courier New" w:hAnsi="Courier New" w:eastAsia="Times New Roman" w:cs="Courier New"/>
           <w:color w:val="DCDCDC"/>
           <w:sz w:val="21"/>
           <w:szCs w:val="21"/>
@@ -481,7 +464,7 @@
       </w:r>
       <w:r>
         <w:rPr>
-          <w:rFonts w:ascii="Courier New" w:eastAsia="Times New Roman" w:hAnsi="Courier New" w:cs="Courier New"/>
+          <w:rFonts w:ascii="Courier New" w:hAnsi="Courier New" w:eastAsia="Times New Roman" w:cs="Courier New"/>
           <w:color w:val="D4D4D4"/>
           <w:sz w:val="21"/>
           <w:szCs w:val="21"/>
@@ -491,7 +474,7 @@
       </w:r>
       <w:r>
         <w:rPr>
-          <w:rFonts w:ascii="Courier New" w:eastAsia="Times New Roman" w:hAnsi="Courier New" w:cs="Courier New"/>
+          <w:rFonts w:ascii="Courier New" w:hAnsi="Courier New" w:eastAsia="Times New Roman" w:cs="Courier New"/>
           <w:color w:val="9CDCFE"/>
           <w:sz w:val="21"/>
           <w:szCs w:val="21"/>
@@ -501,7 +484,7 @@
       </w:r>
       <w:r>
         <w:rPr>
-          <w:rFonts w:ascii="Courier New" w:eastAsia="Times New Roman" w:hAnsi="Courier New" w:cs="Courier New"/>
+          <w:rFonts w:ascii="Courier New" w:hAnsi="Courier New" w:eastAsia="Times New Roman" w:cs="Courier New"/>
           <w:color w:val="DCDCDC"/>
           <w:sz w:val="21"/>
           <w:szCs w:val="21"/>
@@ -511,7 +494,7 @@
       </w:r>
       <w:r>
         <w:rPr>
-          <w:rFonts w:ascii="Courier New" w:eastAsia="Times New Roman" w:hAnsi="Courier New" w:cs="Courier New"/>
+          <w:rFonts w:ascii="Courier New" w:hAnsi="Courier New" w:eastAsia="Times New Roman" w:cs="Courier New"/>
           <w:color w:val="D4D4D4"/>
           <w:sz w:val="21"/>
           <w:szCs w:val="21"/>
@@ -521,7 +504,7 @@
       </w:r>
       <w:r>
         <w:rPr>
-          <w:rFonts w:ascii="Courier New" w:eastAsia="Times New Roman" w:hAnsi="Courier New" w:cs="Courier New"/>
+          <w:rFonts w:ascii="Courier New" w:hAnsi="Courier New" w:eastAsia="Times New Roman" w:cs="Courier New"/>
           <w:color w:val="DCDCAA"/>
           <w:sz w:val="21"/>
           <w:szCs w:val="21"/>
@@ -531,7 +514,7 @@
       </w:r>
       <w:r>
         <w:rPr>
-          <w:rFonts w:ascii="Courier New" w:eastAsia="Times New Roman" w:hAnsi="Courier New" w:cs="Courier New"/>
+          <w:rFonts w:ascii="Courier New" w:hAnsi="Courier New" w:eastAsia="Times New Roman" w:cs="Courier New"/>
           <w:color w:val="DCDCDC"/>
           <w:sz w:val="21"/>
           <w:szCs w:val="21"/>
@@ -545,16 +528,16 @@
         <w:shd w:val="clear" w:color="auto" w:fill="1E1E1E"/>
         <w:spacing w:after="0" w:line="285" w:lineRule="atLeast"/>
         <w:rPr>
-          <w:rFonts w:ascii="Courier New" w:eastAsia="Times New Roman" w:hAnsi="Courier New" w:cs="Courier New"/>
-          <w:color w:val="D4D4D4"/>
-          <w:sz w:val="21"/>
-          <w:szCs w:val="21"/>
-          <w:lang w:eastAsia="hu-HU"/>
-        </w:rPr>
-      </w:pPr>
-      <w:r>
-        <w:rPr>
-          <w:rFonts w:ascii="Courier New" w:eastAsia="Times New Roman" w:hAnsi="Courier New" w:cs="Courier New"/>
+          <w:rFonts w:ascii="Courier New" w:hAnsi="Courier New" w:eastAsia="Times New Roman" w:cs="Courier New"/>
+          <w:color w:val="D4D4D4"/>
+          <w:sz w:val="21"/>
+          <w:szCs w:val="21"/>
+          <w:lang w:eastAsia="hu-HU"/>
+        </w:rPr>
+      </w:pPr>
+      <w:r>
+        <w:rPr>
+          <w:rFonts w:ascii="Courier New" w:hAnsi="Courier New" w:eastAsia="Times New Roman" w:cs="Courier New"/>
           <w:color w:val="D4D4D4"/>
           <w:sz w:val="21"/>
           <w:szCs w:val="21"/>
@@ -564,7 +547,7 @@
       </w:r>
       <w:r>
         <w:rPr>
-          <w:rFonts w:ascii="Courier New" w:eastAsia="Times New Roman" w:hAnsi="Courier New" w:cs="Courier New"/>
+          <w:rFonts w:ascii="Courier New" w:hAnsi="Courier New" w:eastAsia="Times New Roman" w:cs="Courier New"/>
           <w:color w:val="9CDCFE"/>
           <w:sz w:val="21"/>
           <w:szCs w:val="21"/>
@@ -574,39 +557,17 @@
       </w:r>
       <w:r>
         <w:rPr>
-          <w:rFonts w:ascii="Courier New" w:eastAsia="Times New Roman" w:hAnsi="Courier New" w:cs="Courier New"/>
-          <w:color w:val="D4D4D4"/>
-          <w:sz w:val="21"/>
-          <w:szCs w:val="21"/>
-          <w:lang w:eastAsia="hu-HU"/>
-        </w:rPr>
-        <w:t>.cce = </w:t>
-      </w:r>
-      <w:proofErr w:type="gramStart"/>
-      <w:r>
-        <w:rPr>
-          <w:rFonts w:ascii="Courier New" w:eastAsia="Times New Roman" w:hAnsi="Courier New" w:cs="Courier New"/>
-          <w:color w:val="D4D4D4"/>
-          <w:sz w:val="21"/>
-          <w:szCs w:val="21"/>
-          <w:lang w:eastAsia="hu-HU"/>
-        </w:rPr>
-        <w:t>keras.losses</w:t>
-      </w:r>
-      <w:proofErr w:type="gramEnd"/>
-      <w:r>
-        <w:rPr>
-          <w:rFonts w:ascii="Courier New" w:eastAsia="Times New Roman" w:hAnsi="Courier New" w:cs="Courier New"/>
-          <w:color w:val="D4D4D4"/>
-          <w:sz w:val="21"/>
-          <w:szCs w:val="21"/>
-          <w:lang w:eastAsia="hu-HU"/>
-        </w:rPr>
-        <w:t>.CategoricalCrossentropy</w:t>
-      </w:r>
-      <w:r>
-        <w:rPr>
-          <w:rFonts w:ascii="Courier New" w:eastAsia="Times New Roman" w:hAnsi="Courier New" w:cs="Courier New"/>
+          <w:rFonts w:ascii="Courier New" w:hAnsi="Courier New" w:eastAsia="Times New Roman" w:cs="Courier New"/>
+          <w:color w:val="D4D4D4"/>
+          <w:sz w:val="21"/>
+          <w:szCs w:val="21"/>
+          <w:lang w:eastAsia="hu-HU"/>
+        </w:rPr>
+        <w:t>.cce = keras.losses.CategoricalCrossentropy</w:t>
+      </w:r>
+      <w:r>
+        <w:rPr>
+          <w:rFonts w:ascii="Courier New" w:hAnsi="Courier New" w:eastAsia="Times New Roman" w:cs="Courier New"/>
           <w:color w:val="DCDCDC"/>
           <w:sz w:val="21"/>
           <w:szCs w:val="21"/>
@@ -620,7 +581,7 @@
         <w:shd w:val="clear" w:color="auto" w:fill="1E1E1E"/>
         <w:spacing w:after="0" w:line="285" w:lineRule="atLeast"/>
         <w:rPr>
-          <w:rFonts w:ascii="Courier New" w:eastAsia="Times New Roman" w:hAnsi="Courier New" w:cs="Courier New"/>
+          <w:rFonts w:ascii="Courier New" w:hAnsi="Courier New" w:eastAsia="Times New Roman" w:cs="Courier New"/>
           <w:color w:val="D4D4D4"/>
           <w:sz w:val="21"/>
           <w:szCs w:val="21"/>
@@ -633,16 +594,16 @@
         <w:shd w:val="clear" w:color="auto" w:fill="1E1E1E"/>
         <w:spacing w:after="0" w:line="285" w:lineRule="atLeast"/>
         <w:rPr>
-          <w:rFonts w:ascii="Courier New" w:eastAsia="Times New Roman" w:hAnsi="Courier New" w:cs="Courier New"/>
-          <w:color w:val="D4D4D4"/>
-          <w:sz w:val="21"/>
-          <w:szCs w:val="21"/>
-          <w:lang w:eastAsia="hu-HU"/>
-        </w:rPr>
-      </w:pPr>
-      <w:r>
-        <w:rPr>
-          <w:rFonts w:ascii="Courier New" w:eastAsia="Times New Roman" w:hAnsi="Courier New" w:cs="Courier New"/>
+          <w:rFonts w:ascii="Courier New" w:hAnsi="Courier New" w:eastAsia="Times New Roman" w:cs="Courier New"/>
+          <w:color w:val="D4D4D4"/>
+          <w:sz w:val="21"/>
+          <w:szCs w:val="21"/>
+          <w:lang w:eastAsia="hu-HU"/>
+        </w:rPr>
+      </w:pPr>
+      <w:r>
+        <w:rPr>
+          <w:rFonts w:ascii="Courier New" w:hAnsi="Courier New" w:eastAsia="Times New Roman" w:cs="Courier New"/>
           <w:color w:val="D4D4D4"/>
           <w:sz w:val="21"/>
           <w:szCs w:val="21"/>
@@ -652,7 +613,7 @@
       </w:r>
       <w:r>
         <w:rPr>
-          <w:rFonts w:ascii="Courier New" w:eastAsia="Times New Roman" w:hAnsi="Courier New" w:cs="Courier New"/>
+          <w:rFonts w:ascii="Courier New" w:hAnsi="Courier New" w:eastAsia="Times New Roman" w:cs="Courier New"/>
           <w:color w:val="569CD6"/>
           <w:sz w:val="21"/>
           <w:szCs w:val="21"/>
@@ -662,7 +623,7 @@
       </w:r>
       <w:r>
         <w:rPr>
-          <w:rFonts w:ascii="Courier New" w:eastAsia="Times New Roman" w:hAnsi="Courier New" w:cs="Courier New"/>
+          <w:rFonts w:ascii="Courier New" w:hAnsi="Courier New" w:eastAsia="Times New Roman" w:cs="Courier New"/>
           <w:color w:val="D4D4D4"/>
           <w:sz w:val="21"/>
           <w:szCs w:val="21"/>
@@ -670,10 +631,9 @@
         </w:rPr>
         <w:t> </w:t>
       </w:r>
-      <w:proofErr w:type="gramStart"/>
-      <w:r>
-        <w:rPr>
-          <w:rFonts w:ascii="Courier New" w:eastAsia="Times New Roman" w:hAnsi="Courier New" w:cs="Courier New"/>
+      <w:r>
+        <w:rPr>
+          <w:rFonts w:ascii="Courier New" w:hAnsi="Courier New" w:eastAsia="Times New Roman" w:cs="Courier New"/>
           <w:color w:val="DCDCAA"/>
           <w:sz w:val="21"/>
           <w:szCs w:val="21"/>
@@ -683,7 +643,7 @@
       </w:r>
       <w:r>
         <w:rPr>
-          <w:rFonts w:ascii="Courier New" w:eastAsia="Times New Roman" w:hAnsi="Courier New" w:cs="Courier New"/>
+          <w:rFonts w:ascii="Courier New" w:hAnsi="Courier New" w:eastAsia="Times New Roman" w:cs="Courier New"/>
           <w:color w:val="D4D4D4"/>
           <w:sz w:val="21"/>
           <w:szCs w:val="21"/>
@@ -691,10 +651,9 @@
         </w:rPr>
         <w:t>(</w:t>
       </w:r>
-      <w:proofErr w:type="gramEnd"/>
-      <w:r>
-        <w:rPr>
-          <w:rFonts w:ascii="Courier New" w:eastAsia="Times New Roman" w:hAnsi="Courier New" w:cs="Courier New"/>
+      <w:r>
+        <w:rPr>
+          <w:rFonts w:ascii="Courier New" w:hAnsi="Courier New" w:eastAsia="Times New Roman" w:cs="Courier New"/>
           <w:color w:val="9CDCFE"/>
           <w:sz w:val="21"/>
           <w:szCs w:val="21"/>
@@ -704,7 +663,7 @@
       </w:r>
       <w:r>
         <w:rPr>
-          <w:rFonts w:ascii="Courier New" w:eastAsia="Times New Roman" w:hAnsi="Courier New" w:cs="Courier New"/>
+          <w:rFonts w:ascii="Courier New" w:hAnsi="Courier New" w:eastAsia="Times New Roman" w:cs="Courier New"/>
           <w:color w:val="D4D4D4"/>
           <w:sz w:val="21"/>
           <w:szCs w:val="21"/>
@@ -714,7 +673,7 @@
       </w:r>
       <w:r>
         <w:rPr>
-          <w:rFonts w:ascii="Courier New" w:eastAsia="Times New Roman" w:hAnsi="Courier New" w:cs="Courier New"/>
+          <w:rFonts w:ascii="Courier New" w:hAnsi="Courier New" w:eastAsia="Times New Roman" w:cs="Courier New"/>
           <w:color w:val="9CDCFE"/>
           <w:sz w:val="21"/>
           <w:szCs w:val="21"/>
@@ -724,7 +683,7 @@
       </w:r>
       <w:r>
         <w:rPr>
-          <w:rFonts w:ascii="Courier New" w:eastAsia="Times New Roman" w:hAnsi="Courier New" w:cs="Courier New"/>
+          <w:rFonts w:ascii="Courier New" w:hAnsi="Courier New" w:eastAsia="Times New Roman" w:cs="Courier New"/>
           <w:color w:val="D4D4D4"/>
           <w:sz w:val="21"/>
           <w:szCs w:val="21"/>
@@ -734,7 +693,7 @@
       </w:r>
       <w:r>
         <w:rPr>
-          <w:rFonts w:ascii="Courier New" w:eastAsia="Times New Roman" w:hAnsi="Courier New" w:cs="Courier New"/>
+          <w:rFonts w:ascii="Courier New" w:hAnsi="Courier New" w:eastAsia="Times New Roman" w:cs="Courier New"/>
           <w:color w:val="9CDCFE"/>
           <w:sz w:val="21"/>
           <w:szCs w:val="21"/>
@@ -744,7 +703,7 @@
       </w:r>
       <w:r>
         <w:rPr>
-          <w:rFonts w:ascii="Courier New" w:eastAsia="Times New Roman" w:hAnsi="Courier New" w:cs="Courier New"/>
+          <w:rFonts w:ascii="Courier New" w:hAnsi="Courier New" w:eastAsia="Times New Roman" w:cs="Courier New"/>
           <w:color w:val="D4D4D4"/>
           <w:sz w:val="21"/>
           <w:szCs w:val="21"/>
@@ -754,7 +713,7 @@
       </w:r>
       <w:r>
         <w:rPr>
-          <w:rFonts w:ascii="Courier New" w:eastAsia="Times New Roman" w:hAnsi="Courier New" w:cs="Courier New"/>
+          <w:rFonts w:ascii="Courier New" w:hAnsi="Courier New" w:eastAsia="Times New Roman" w:cs="Courier New"/>
           <w:color w:val="DCDCDC"/>
           <w:sz w:val="21"/>
           <w:szCs w:val="21"/>
@@ -768,16 +727,16 @@
         <w:shd w:val="clear" w:color="auto" w:fill="1E1E1E"/>
         <w:spacing w:after="0" w:line="285" w:lineRule="atLeast"/>
         <w:rPr>
-          <w:rFonts w:ascii="Courier New" w:eastAsia="Times New Roman" w:hAnsi="Courier New" w:cs="Courier New"/>
-          <w:color w:val="D4D4D4"/>
-          <w:sz w:val="21"/>
-          <w:szCs w:val="21"/>
-          <w:lang w:eastAsia="hu-HU"/>
-        </w:rPr>
-      </w:pPr>
-      <w:r>
-        <w:rPr>
-          <w:rFonts w:ascii="Courier New" w:eastAsia="Times New Roman" w:hAnsi="Courier New" w:cs="Courier New"/>
+          <w:rFonts w:ascii="Courier New" w:hAnsi="Courier New" w:eastAsia="Times New Roman" w:cs="Courier New"/>
+          <w:color w:val="D4D4D4"/>
+          <w:sz w:val="21"/>
+          <w:szCs w:val="21"/>
+          <w:lang w:eastAsia="hu-HU"/>
+        </w:rPr>
+      </w:pPr>
+      <w:r>
+        <w:rPr>
+          <w:rFonts w:ascii="Courier New" w:hAnsi="Courier New" w:eastAsia="Times New Roman" w:cs="Courier New"/>
           <w:color w:val="D4D4D4"/>
           <w:sz w:val="21"/>
           <w:szCs w:val="21"/>
@@ -787,7 +746,7 @@
       </w:r>
       <w:r>
         <w:rPr>
-          <w:rFonts w:ascii="Courier New" w:eastAsia="Times New Roman" w:hAnsi="Courier New" w:cs="Courier New"/>
+          <w:rFonts w:ascii="Courier New" w:hAnsi="Courier New" w:eastAsia="Times New Roman" w:cs="Courier New"/>
           <w:color w:val="C586C0"/>
           <w:sz w:val="21"/>
           <w:szCs w:val="21"/>
@@ -797,7 +756,7 @@
       </w:r>
       <w:r>
         <w:rPr>
-          <w:rFonts w:ascii="Courier New" w:eastAsia="Times New Roman" w:hAnsi="Courier New" w:cs="Courier New"/>
+          <w:rFonts w:ascii="Courier New" w:hAnsi="Courier New" w:eastAsia="Times New Roman" w:cs="Courier New"/>
           <w:color w:val="D4D4D4"/>
           <w:sz w:val="21"/>
           <w:szCs w:val="21"/>
@@ -805,10 +764,9 @@
         </w:rPr>
         <w:t> </w:t>
       </w:r>
-      <w:proofErr w:type="gramStart"/>
-      <w:r>
-        <w:rPr>
-          <w:rFonts w:ascii="Courier New" w:eastAsia="Times New Roman" w:hAnsi="Courier New" w:cs="Courier New"/>
+      <w:r>
+        <w:rPr>
+          <w:rFonts w:ascii="Courier New" w:hAnsi="Courier New" w:eastAsia="Times New Roman" w:cs="Courier New"/>
           <w:color w:val="9CDCFE"/>
           <w:sz w:val="21"/>
           <w:szCs w:val="21"/>
@@ -818,7 +776,7 @@
       </w:r>
       <w:r>
         <w:rPr>
-          <w:rFonts w:ascii="Courier New" w:eastAsia="Times New Roman" w:hAnsi="Courier New" w:cs="Courier New"/>
+          <w:rFonts w:ascii="Courier New" w:hAnsi="Courier New" w:eastAsia="Times New Roman" w:cs="Courier New"/>
           <w:color w:val="D4D4D4"/>
           <w:sz w:val="21"/>
           <w:szCs w:val="21"/>
@@ -828,7 +786,7 @@
       </w:r>
       <w:r>
         <w:rPr>
-          <w:rFonts w:ascii="Courier New" w:eastAsia="Times New Roman" w:hAnsi="Courier New" w:cs="Courier New"/>
+          <w:rFonts w:ascii="Courier New" w:hAnsi="Courier New" w:eastAsia="Times New Roman" w:cs="Courier New"/>
           <w:color w:val="DCDCDC"/>
           <w:sz w:val="21"/>
           <w:szCs w:val="21"/>
@@ -836,10 +794,9 @@
         </w:rPr>
         <w:t>(</w:t>
       </w:r>
-      <w:proofErr w:type="gramEnd"/>
-      <w:r>
-        <w:rPr>
-          <w:rFonts w:ascii="Courier New" w:eastAsia="Times New Roman" w:hAnsi="Courier New" w:cs="Courier New"/>
+      <w:r>
+        <w:rPr>
+          <w:rFonts w:ascii="Courier New" w:hAnsi="Courier New" w:eastAsia="Times New Roman" w:cs="Courier New"/>
           <w:color w:val="D4D4D4"/>
           <w:sz w:val="21"/>
           <w:szCs w:val="21"/>
@@ -849,7 +806,7 @@
       </w:r>
       <w:r>
         <w:rPr>
-          <w:rFonts w:ascii="Courier New" w:eastAsia="Times New Roman" w:hAnsi="Courier New" w:cs="Courier New"/>
+          <w:rFonts w:ascii="Courier New" w:hAnsi="Courier New" w:eastAsia="Times New Roman" w:cs="Courier New"/>
           <w:color w:val="DCDCDC"/>
           <w:sz w:val="21"/>
           <w:szCs w:val="21"/>
@@ -859,7 +816,7 @@
       </w:r>
       <w:r>
         <w:rPr>
-          <w:rFonts w:ascii="Courier New" w:eastAsia="Times New Roman" w:hAnsi="Courier New" w:cs="Courier New"/>
+          <w:rFonts w:ascii="Courier New" w:hAnsi="Courier New" w:eastAsia="Times New Roman" w:cs="Courier New"/>
           <w:color w:val="D4D4D4"/>
           <w:sz w:val="21"/>
           <w:szCs w:val="21"/>
@@ -869,7 +826,7 @@
       </w:r>
       <w:r>
         <w:rPr>
-          <w:rFonts w:ascii="Courier New" w:eastAsia="Times New Roman" w:hAnsi="Courier New" w:cs="Courier New"/>
+          <w:rFonts w:ascii="Courier New" w:hAnsi="Courier New" w:eastAsia="Times New Roman" w:cs="Courier New"/>
           <w:color w:val="DCDCDC"/>
           <w:sz w:val="21"/>
           <w:szCs w:val="21"/>
@@ -879,7 +836,7 @@
       </w:r>
       <w:r>
         <w:rPr>
-          <w:rFonts w:ascii="Courier New" w:eastAsia="Times New Roman" w:hAnsi="Courier New" w:cs="Courier New"/>
+          <w:rFonts w:ascii="Courier New" w:hAnsi="Courier New" w:eastAsia="Times New Roman" w:cs="Courier New"/>
           <w:color w:val="B5CEA8"/>
           <w:sz w:val="21"/>
           <w:szCs w:val="21"/>
@@ -889,7 +846,7 @@
       </w:r>
       <w:r>
         <w:rPr>
-          <w:rFonts w:ascii="Courier New" w:eastAsia="Times New Roman" w:hAnsi="Courier New" w:cs="Courier New"/>
+          <w:rFonts w:ascii="Courier New" w:hAnsi="Courier New" w:eastAsia="Times New Roman" w:cs="Courier New"/>
           <w:color w:val="DCDCDC"/>
           <w:sz w:val="21"/>
           <w:szCs w:val="21"/>
@@ -899,7 +856,7 @@
       </w:r>
       <w:r>
         <w:rPr>
-          <w:rFonts w:ascii="Courier New" w:eastAsia="Times New Roman" w:hAnsi="Courier New" w:cs="Courier New"/>
+          <w:rFonts w:ascii="Courier New" w:hAnsi="Courier New" w:eastAsia="Times New Roman" w:cs="Courier New"/>
           <w:color w:val="B5CEA8"/>
           <w:sz w:val="21"/>
           <w:szCs w:val="21"/>
@@ -909,7 +866,7 @@
       </w:r>
       <w:r>
         <w:rPr>
-          <w:rFonts w:ascii="Courier New" w:eastAsia="Times New Roman" w:hAnsi="Courier New" w:cs="Courier New"/>
+          <w:rFonts w:ascii="Courier New" w:hAnsi="Courier New" w:eastAsia="Times New Roman" w:cs="Courier New"/>
           <w:color w:val="DCDCDC"/>
           <w:sz w:val="21"/>
           <w:szCs w:val="21"/>
@@ -919,7 +876,7 @@
       </w:r>
       <w:r>
         <w:rPr>
-          <w:rFonts w:ascii="Courier New" w:eastAsia="Times New Roman" w:hAnsi="Courier New" w:cs="Courier New"/>
+          <w:rFonts w:ascii="Courier New" w:hAnsi="Courier New" w:eastAsia="Times New Roman" w:cs="Courier New"/>
           <w:color w:val="D4D4D4"/>
           <w:sz w:val="21"/>
           <w:szCs w:val="21"/>
@@ -929,7 +886,7 @@
       </w:r>
       <w:r>
         <w:rPr>
-          <w:rFonts w:ascii="Courier New" w:eastAsia="Times New Roman" w:hAnsi="Courier New" w:cs="Courier New"/>
+          <w:rFonts w:ascii="Courier New" w:hAnsi="Courier New" w:eastAsia="Times New Roman" w:cs="Courier New"/>
           <w:color w:val="DCDCDC"/>
           <w:sz w:val="21"/>
           <w:szCs w:val="21"/>
@@ -939,7 +896,7 @@
       </w:r>
       <w:r>
         <w:rPr>
-          <w:rFonts w:ascii="Courier New" w:eastAsia="Times New Roman" w:hAnsi="Courier New" w:cs="Courier New"/>
+          <w:rFonts w:ascii="Courier New" w:hAnsi="Courier New" w:eastAsia="Times New Roman" w:cs="Courier New"/>
           <w:color w:val="D4D4D4"/>
           <w:sz w:val="21"/>
           <w:szCs w:val="21"/>
@@ -949,7 +906,7 @@
       </w:r>
       <w:r>
         <w:rPr>
-          <w:rFonts w:ascii="Courier New" w:eastAsia="Times New Roman" w:hAnsi="Courier New" w:cs="Courier New"/>
+          <w:rFonts w:ascii="Courier New" w:hAnsi="Courier New" w:eastAsia="Times New Roman" w:cs="Courier New"/>
           <w:color w:val="DCDCDC"/>
           <w:sz w:val="21"/>
           <w:szCs w:val="21"/>
@@ -959,7 +916,7 @@
       </w:r>
       <w:r>
         <w:rPr>
-          <w:rFonts w:ascii="Courier New" w:eastAsia="Times New Roman" w:hAnsi="Courier New" w:cs="Courier New"/>
+          <w:rFonts w:ascii="Courier New" w:hAnsi="Courier New" w:eastAsia="Times New Roman" w:cs="Courier New"/>
           <w:color w:val="B5CEA8"/>
           <w:sz w:val="21"/>
           <w:szCs w:val="21"/>
@@ -969,7 +926,7 @@
       </w:r>
       <w:r>
         <w:rPr>
-          <w:rFonts w:ascii="Courier New" w:eastAsia="Times New Roman" w:hAnsi="Courier New" w:cs="Courier New"/>
+          <w:rFonts w:ascii="Courier New" w:hAnsi="Courier New" w:eastAsia="Times New Roman" w:cs="Courier New"/>
           <w:color w:val="DCDCDC"/>
           <w:sz w:val="21"/>
           <w:szCs w:val="21"/>
@@ -979,7 +936,7 @@
       </w:r>
       <w:r>
         <w:rPr>
-          <w:rFonts w:ascii="Courier New" w:eastAsia="Times New Roman" w:hAnsi="Courier New" w:cs="Courier New"/>
+          <w:rFonts w:ascii="Courier New" w:hAnsi="Courier New" w:eastAsia="Times New Roman" w:cs="Courier New"/>
           <w:color w:val="B5CEA8"/>
           <w:sz w:val="21"/>
           <w:szCs w:val="21"/>
@@ -989,7 +946,7 @@
       </w:r>
       <w:r>
         <w:rPr>
-          <w:rFonts w:ascii="Courier New" w:eastAsia="Times New Roman" w:hAnsi="Courier New" w:cs="Courier New"/>
+          <w:rFonts w:ascii="Courier New" w:hAnsi="Courier New" w:eastAsia="Times New Roman" w:cs="Courier New"/>
           <w:color w:val="DCDCDC"/>
           <w:sz w:val="21"/>
           <w:szCs w:val="21"/>
@@ -999,7 +956,7 @@
       </w:r>
       <w:r>
         <w:rPr>
-          <w:rFonts w:ascii="Courier New" w:eastAsia="Times New Roman" w:hAnsi="Courier New" w:cs="Courier New"/>
+          <w:rFonts w:ascii="Courier New" w:hAnsi="Courier New" w:eastAsia="Times New Roman" w:cs="Courier New"/>
           <w:color w:val="D4D4D4"/>
           <w:sz w:val="21"/>
           <w:szCs w:val="21"/>
@@ -1013,16 +970,16 @@
         <w:shd w:val="clear" w:color="auto" w:fill="1E1E1E"/>
         <w:spacing w:after="0" w:line="285" w:lineRule="atLeast"/>
         <w:rPr>
-          <w:rFonts w:ascii="Courier New" w:eastAsia="Times New Roman" w:hAnsi="Courier New" w:cs="Courier New"/>
-          <w:color w:val="D4D4D4"/>
-          <w:sz w:val="21"/>
-          <w:szCs w:val="21"/>
-          <w:lang w:eastAsia="hu-HU"/>
-        </w:rPr>
-      </w:pPr>
-      <w:r>
-        <w:rPr>
-          <w:rFonts w:ascii="Courier New" w:eastAsia="Times New Roman" w:hAnsi="Courier New" w:cs="Courier New"/>
+          <w:rFonts w:ascii="Courier New" w:hAnsi="Courier New" w:eastAsia="Times New Roman" w:cs="Courier New"/>
+          <w:color w:val="D4D4D4"/>
+          <w:sz w:val="21"/>
+          <w:szCs w:val="21"/>
+          <w:lang w:eastAsia="hu-HU"/>
+        </w:rPr>
+      </w:pPr>
+      <w:r>
+        <w:rPr>
+          <w:rFonts w:ascii="Courier New" w:hAnsi="Courier New" w:eastAsia="Times New Roman" w:cs="Courier New"/>
           <w:color w:val="D4D4D4"/>
           <w:sz w:val="21"/>
           <w:szCs w:val="21"/>
@@ -1030,10 +987,9 @@
         </w:rPr>
         <w:t>                   </w:t>
       </w:r>
-      <w:proofErr w:type="gramStart"/>
-      <w:r>
-        <w:rPr>
-          <w:rFonts w:ascii="Courier New" w:eastAsia="Times New Roman" w:hAnsi="Courier New" w:cs="Courier New"/>
+      <w:r>
+        <w:rPr>
+          <w:rFonts w:ascii="Courier New" w:hAnsi="Courier New" w:eastAsia="Times New Roman" w:cs="Courier New"/>
           <w:color w:val="9CDCFE"/>
           <w:sz w:val="21"/>
           <w:szCs w:val="21"/>
@@ -1043,7 +999,7 @@
       </w:r>
       <w:r>
         <w:rPr>
-          <w:rFonts w:ascii="Courier New" w:eastAsia="Times New Roman" w:hAnsi="Courier New" w:cs="Courier New"/>
+          <w:rFonts w:ascii="Courier New" w:hAnsi="Courier New" w:eastAsia="Times New Roman" w:cs="Courier New"/>
           <w:color w:val="D4D4D4"/>
           <w:sz w:val="21"/>
           <w:szCs w:val="21"/>
@@ -1053,7 +1009,7 @@
       </w:r>
       <w:r>
         <w:rPr>
-          <w:rFonts w:ascii="Courier New" w:eastAsia="Times New Roman" w:hAnsi="Courier New" w:cs="Courier New"/>
+          <w:rFonts w:ascii="Courier New" w:hAnsi="Courier New" w:eastAsia="Times New Roman" w:cs="Courier New"/>
           <w:color w:val="DCDCDC"/>
           <w:sz w:val="21"/>
           <w:szCs w:val="21"/>
@@ -1061,10 +1017,9 @@
         </w:rPr>
         <w:t>(</w:t>
       </w:r>
-      <w:proofErr w:type="gramEnd"/>
-      <w:r>
-        <w:rPr>
-          <w:rFonts w:ascii="Courier New" w:eastAsia="Times New Roman" w:hAnsi="Courier New" w:cs="Courier New"/>
+      <w:r>
+        <w:rPr>
+          <w:rFonts w:ascii="Courier New" w:hAnsi="Courier New" w:eastAsia="Times New Roman" w:cs="Courier New"/>
           <w:color w:val="D4D4D4"/>
           <w:sz w:val="21"/>
           <w:szCs w:val="21"/>
@@ -1074,7 +1029,7 @@
       </w:r>
       <w:r>
         <w:rPr>
-          <w:rFonts w:ascii="Courier New" w:eastAsia="Times New Roman" w:hAnsi="Courier New" w:cs="Courier New"/>
+          <w:rFonts w:ascii="Courier New" w:hAnsi="Courier New" w:eastAsia="Times New Roman" w:cs="Courier New"/>
           <w:color w:val="DCDCDC"/>
           <w:sz w:val="21"/>
           <w:szCs w:val="21"/>
@@ -1084,7 +1039,7 @@
       </w:r>
       <w:r>
         <w:rPr>
-          <w:rFonts w:ascii="Courier New" w:eastAsia="Times New Roman" w:hAnsi="Courier New" w:cs="Courier New"/>
+          <w:rFonts w:ascii="Courier New" w:hAnsi="Courier New" w:eastAsia="Times New Roman" w:cs="Courier New"/>
           <w:color w:val="D4D4D4"/>
           <w:sz w:val="21"/>
           <w:szCs w:val="21"/>
@@ -1094,7 +1049,7 @@
       </w:r>
       <w:r>
         <w:rPr>
-          <w:rFonts w:ascii="Courier New" w:eastAsia="Times New Roman" w:hAnsi="Courier New" w:cs="Courier New"/>
+          <w:rFonts w:ascii="Courier New" w:hAnsi="Courier New" w:eastAsia="Times New Roman" w:cs="Courier New"/>
           <w:color w:val="DCDCDC"/>
           <w:sz w:val="21"/>
           <w:szCs w:val="21"/>
@@ -1104,7 +1059,7 @@
       </w:r>
       <w:r>
         <w:rPr>
-          <w:rFonts w:ascii="Courier New" w:eastAsia="Times New Roman" w:hAnsi="Courier New" w:cs="Courier New"/>
+          <w:rFonts w:ascii="Courier New" w:hAnsi="Courier New" w:eastAsia="Times New Roman" w:cs="Courier New"/>
           <w:color w:val="B5CEA8"/>
           <w:sz w:val="21"/>
           <w:szCs w:val="21"/>
@@ -1114,7 +1069,7 @@
       </w:r>
       <w:r>
         <w:rPr>
-          <w:rFonts w:ascii="Courier New" w:eastAsia="Times New Roman" w:hAnsi="Courier New" w:cs="Courier New"/>
+          <w:rFonts w:ascii="Courier New" w:hAnsi="Courier New" w:eastAsia="Times New Roman" w:cs="Courier New"/>
           <w:color w:val="DCDCDC"/>
           <w:sz w:val="21"/>
           <w:szCs w:val="21"/>
@@ -1124,7 +1079,7 @@
       </w:r>
       <w:r>
         <w:rPr>
-          <w:rFonts w:ascii="Courier New" w:eastAsia="Times New Roman" w:hAnsi="Courier New" w:cs="Courier New"/>
+          <w:rFonts w:ascii="Courier New" w:hAnsi="Courier New" w:eastAsia="Times New Roman" w:cs="Courier New"/>
           <w:color w:val="B5CEA8"/>
           <w:sz w:val="21"/>
           <w:szCs w:val="21"/>
@@ -1134,7 +1089,7 @@
       </w:r>
       <w:r>
         <w:rPr>
-          <w:rFonts w:ascii="Courier New" w:eastAsia="Times New Roman" w:hAnsi="Courier New" w:cs="Courier New"/>
+          <w:rFonts w:ascii="Courier New" w:hAnsi="Courier New" w:eastAsia="Times New Roman" w:cs="Courier New"/>
           <w:color w:val="DCDCDC"/>
           <w:sz w:val="21"/>
           <w:szCs w:val="21"/>
@@ -1144,7 +1099,7 @@
       </w:r>
       <w:r>
         <w:rPr>
-          <w:rFonts w:ascii="Courier New" w:eastAsia="Times New Roman" w:hAnsi="Courier New" w:cs="Courier New"/>
+          <w:rFonts w:ascii="Courier New" w:hAnsi="Courier New" w:eastAsia="Times New Roman" w:cs="Courier New"/>
           <w:color w:val="D4D4D4"/>
           <w:sz w:val="21"/>
           <w:szCs w:val="21"/>
@@ -1154,7 +1109,7 @@
       </w:r>
       <w:r>
         <w:rPr>
-          <w:rFonts w:ascii="Courier New" w:eastAsia="Times New Roman" w:hAnsi="Courier New" w:cs="Courier New"/>
+          <w:rFonts w:ascii="Courier New" w:hAnsi="Courier New" w:eastAsia="Times New Roman" w:cs="Courier New"/>
           <w:color w:val="DCDCDC"/>
           <w:sz w:val="21"/>
           <w:szCs w:val="21"/>
@@ -1164,7 +1119,7 @@
       </w:r>
       <w:r>
         <w:rPr>
-          <w:rFonts w:ascii="Courier New" w:eastAsia="Times New Roman" w:hAnsi="Courier New" w:cs="Courier New"/>
+          <w:rFonts w:ascii="Courier New" w:hAnsi="Courier New" w:eastAsia="Times New Roman" w:cs="Courier New"/>
           <w:color w:val="D4D4D4"/>
           <w:sz w:val="21"/>
           <w:szCs w:val="21"/>
@@ -1174,7 +1129,7 @@
       </w:r>
       <w:r>
         <w:rPr>
-          <w:rFonts w:ascii="Courier New" w:eastAsia="Times New Roman" w:hAnsi="Courier New" w:cs="Courier New"/>
+          <w:rFonts w:ascii="Courier New" w:hAnsi="Courier New" w:eastAsia="Times New Roman" w:cs="Courier New"/>
           <w:color w:val="DCDCDC"/>
           <w:sz w:val="21"/>
           <w:szCs w:val="21"/>
@@ -1184,7 +1139,7 @@
       </w:r>
       <w:r>
         <w:rPr>
-          <w:rFonts w:ascii="Courier New" w:eastAsia="Times New Roman" w:hAnsi="Courier New" w:cs="Courier New"/>
+          <w:rFonts w:ascii="Courier New" w:hAnsi="Courier New" w:eastAsia="Times New Roman" w:cs="Courier New"/>
           <w:color w:val="B5CEA8"/>
           <w:sz w:val="21"/>
           <w:szCs w:val="21"/>
@@ -1194,7 +1149,7 @@
       </w:r>
       <w:r>
         <w:rPr>
-          <w:rFonts w:ascii="Courier New" w:eastAsia="Times New Roman" w:hAnsi="Courier New" w:cs="Courier New"/>
+          <w:rFonts w:ascii="Courier New" w:hAnsi="Courier New" w:eastAsia="Times New Roman" w:cs="Courier New"/>
           <w:color w:val="DCDCDC"/>
           <w:sz w:val="21"/>
           <w:szCs w:val="21"/>
@@ -1204,7 +1159,7 @@
       </w:r>
       <w:r>
         <w:rPr>
-          <w:rFonts w:ascii="Courier New" w:eastAsia="Times New Roman" w:hAnsi="Courier New" w:cs="Courier New"/>
+          <w:rFonts w:ascii="Courier New" w:hAnsi="Courier New" w:eastAsia="Times New Roman" w:cs="Courier New"/>
           <w:color w:val="B5CEA8"/>
           <w:sz w:val="21"/>
           <w:szCs w:val="21"/>
@@ -1214,7 +1169,7 @@
       </w:r>
       <w:r>
         <w:rPr>
-          <w:rFonts w:ascii="Courier New" w:eastAsia="Times New Roman" w:hAnsi="Courier New" w:cs="Courier New"/>
+          <w:rFonts w:ascii="Courier New" w:hAnsi="Courier New" w:eastAsia="Times New Roman" w:cs="Courier New"/>
           <w:color w:val="DCDCDC"/>
           <w:sz w:val="21"/>
           <w:szCs w:val="21"/>
@@ -1224,7 +1179,7 @@
       </w:r>
       <w:r>
         <w:rPr>
-          <w:rFonts w:ascii="Courier New" w:eastAsia="Times New Roman" w:hAnsi="Courier New" w:cs="Courier New"/>
+          <w:rFonts w:ascii="Courier New" w:hAnsi="Courier New" w:eastAsia="Times New Roman" w:cs="Courier New"/>
           <w:color w:val="D4D4D4"/>
           <w:sz w:val="21"/>
           <w:szCs w:val="21"/>
@@ -1238,16 +1193,16 @@
         <w:shd w:val="clear" w:color="auto" w:fill="1E1E1E"/>
         <w:spacing w:after="0" w:line="285" w:lineRule="atLeast"/>
         <w:rPr>
-          <w:rFonts w:ascii="Courier New" w:eastAsia="Times New Roman" w:hAnsi="Courier New" w:cs="Courier New"/>
-          <w:color w:val="D4D4D4"/>
-          <w:sz w:val="21"/>
-          <w:szCs w:val="21"/>
-          <w:lang w:eastAsia="hu-HU"/>
-        </w:rPr>
-      </w:pPr>
-      <w:r>
-        <w:rPr>
-          <w:rFonts w:ascii="Courier New" w:eastAsia="Times New Roman" w:hAnsi="Courier New" w:cs="Courier New"/>
+          <w:rFonts w:ascii="Courier New" w:hAnsi="Courier New" w:eastAsia="Times New Roman" w:cs="Courier New"/>
+          <w:color w:val="D4D4D4"/>
+          <w:sz w:val="21"/>
+          <w:szCs w:val="21"/>
+          <w:lang w:eastAsia="hu-HU"/>
+        </w:rPr>
+      </w:pPr>
+      <w:r>
+        <w:rPr>
+          <w:rFonts w:ascii="Courier New" w:hAnsi="Courier New" w:eastAsia="Times New Roman" w:cs="Courier New"/>
           <w:color w:val="D4D4D4"/>
           <w:sz w:val="21"/>
           <w:szCs w:val="21"/>
@@ -1255,10 +1210,9 @@
         </w:rPr>
         <w:t>                   </w:t>
       </w:r>
-      <w:proofErr w:type="gramStart"/>
-      <w:r>
-        <w:rPr>
-          <w:rFonts w:ascii="Courier New" w:eastAsia="Times New Roman" w:hAnsi="Courier New" w:cs="Courier New"/>
+      <w:r>
+        <w:rPr>
+          <w:rFonts w:ascii="Courier New" w:hAnsi="Courier New" w:eastAsia="Times New Roman" w:cs="Courier New"/>
           <w:color w:val="9CDCFE"/>
           <w:sz w:val="21"/>
           <w:szCs w:val="21"/>
@@ -1268,7 +1222,7 @@
       </w:r>
       <w:r>
         <w:rPr>
-          <w:rFonts w:ascii="Courier New" w:eastAsia="Times New Roman" w:hAnsi="Courier New" w:cs="Courier New"/>
+          <w:rFonts w:ascii="Courier New" w:hAnsi="Courier New" w:eastAsia="Times New Roman" w:cs="Courier New"/>
           <w:color w:val="D4D4D4"/>
           <w:sz w:val="21"/>
           <w:szCs w:val="21"/>
@@ -1278,7 +1232,7 @@
       </w:r>
       <w:r>
         <w:rPr>
-          <w:rFonts w:ascii="Courier New" w:eastAsia="Times New Roman" w:hAnsi="Courier New" w:cs="Courier New"/>
+          <w:rFonts w:ascii="Courier New" w:hAnsi="Courier New" w:eastAsia="Times New Roman" w:cs="Courier New"/>
           <w:color w:val="DCDCDC"/>
           <w:sz w:val="21"/>
           <w:szCs w:val="21"/>
@@ -1286,10 +1240,9 @@
         </w:rPr>
         <w:t>(</w:t>
       </w:r>
-      <w:proofErr w:type="gramEnd"/>
-      <w:r>
-        <w:rPr>
-          <w:rFonts w:ascii="Courier New" w:eastAsia="Times New Roman" w:hAnsi="Courier New" w:cs="Courier New"/>
+      <w:r>
+        <w:rPr>
+          <w:rFonts w:ascii="Courier New" w:hAnsi="Courier New" w:eastAsia="Times New Roman" w:cs="Courier New"/>
           <w:color w:val="D4D4D4"/>
           <w:sz w:val="21"/>
           <w:szCs w:val="21"/>
@@ -1299,7 +1252,7 @@
       </w:r>
       <w:r>
         <w:rPr>
-          <w:rFonts w:ascii="Courier New" w:eastAsia="Times New Roman" w:hAnsi="Courier New" w:cs="Courier New"/>
+          <w:rFonts w:ascii="Courier New" w:hAnsi="Courier New" w:eastAsia="Times New Roman" w:cs="Courier New"/>
           <w:color w:val="DCDCDC"/>
           <w:sz w:val="21"/>
           <w:szCs w:val="21"/>
@@ -1309,7 +1262,7 @@
       </w:r>
       <w:r>
         <w:rPr>
-          <w:rFonts w:ascii="Courier New" w:eastAsia="Times New Roman" w:hAnsi="Courier New" w:cs="Courier New"/>
+          <w:rFonts w:ascii="Courier New" w:hAnsi="Courier New" w:eastAsia="Times New Roman" w:cs="Courier New"/>
           <w:color w:val="D4D4D4"/>
           <w:sz w:val="21"/>
           <w:szCs w:val="21"/>
@@ -1319,7 +1272,7 @@
       </w:r>
       <w:r>
         <w:rPr>
-          <w:rFonts w:ascii="Courier New" w:eastAsia="Times New Roman" w:hAnsi="Courier New" w:cs="Courier New"/>
+          <w:rFonts w:ascii="Courier New" w:hAnsi="Courier New" w:eastAsia="Times New Roman" w:cs="Courier New"/>
           <w:color w:val="DCDCDC"/>
           <w:sz w:val="21"/>
           <w:szCs w:val="21"/>
@@ -1329,7 +1282,7 @@
       </w:r>
       <w:r>
         <w:rPr>
-          <w:rFonts w:ascii="Courier New" w:eastAsia="Times New Roman" w:hAnsi="Courier New" w:cs="Courier New"/>
+          <w:rFonts w:ascii="Courier New" w:hAnsi="Courier New" w:eastAsia="Times New Roman" w:cs="Courier New"/>
           <w:color w:val="B5CEA8"/>
           <w:sz w:val="21"/>
           <w:szCs w:val="21"/>
@@ -1339,7 +1292,7 @@
       </w:r>
       <w:r>
         <w:rPr>
-          <w:rFonts w:ascii="Courier New" w:eastAsia="Times New Roman" w:hAnsi="Courier New" w:cs="Courier New"/>
+          <w:rFonts w:ascii="Courier New" w:hAnsi="Courier New" w:eastAsia="Times New Roman" w:cs="Courier New"/>
           <w:color w:val="DCDCDC"/>
           <w:sz w:val="21"/>
           <w:szCs w:val="21"/>
@@ -1349,7 +1302,7 @@
       </w:r>
       <w:r>
         <w:rPr>
-          <w:rFonts w:ascii="Courier New" w:eastAsia="Times New Roman" w:hAnsi="Courier New" w:cs="Courier New"/>
+          <w:rFonts w:ascii="Courier New" w:hAnsi="Courier New" w:eastAsia="Times New Roman" w:cs="Courier New"/>
           <w:color w:val="B5CEA8"/>
           <w:sz w:val="21"/>
           <w:szCs w:val="21"/>
@@ -1359,7 +1312,7 @@
       </w:r>
       <w:r>
         <w:rPr>
-          <w:rFonts w:ascii="Courier New" w:eastAsia="Times New Roman" w:hAnsi="Courier New" w:cs="Courier New"/>
+          <w:rFonts w:ascii="Courier New" w:hAnsi="Courier New" w:eastAsia="Times New Roman" w:cs="Courier New"/>
           <w:color w:val="DCDCDC"/>
           <w:sz w:val="21"/>
           <w:szCs w:val="21"/>
@@ -1369,7 +1322,7 @@
       </w:r>
       <w:r>
         <w:rPr>
-          <w:rFonts w:ascii="Courier New" w:eastAsia="Times New Roman" w:hAnsi="Courier New" w:cs="Courier New"/>
+          <w:rFonts w:ascii="Courier New" w:hAnsi="Courier New" w:eastAsia="Times New Roman" w:cs="Courier New"/>
           <w:color w:val="D4D4D4"/>
           <w:sz w:val="21"/>
           <w:szCs w:val="21"/>
@@ -1379,7 +1332,7 @@
       </w:r>
       <w:r>
         <w:rPr>
-          <w:rFonts w:ascii="Courier New" w:eastAsia="Times New Roman" w:hAnsi="Courier New" w:cs="Courier New"/>
+          <w:rFonts w:ascii="Courier New" w:hAnsi="Courier New" w:eastAsia="Times New Roman" w:cs="Courier New"/>
           <w:color w:val="DCDCDC"/>
           <w:sz w:val="21"/>
           <w:szCs w:val="21"/>
@@ -1389,7 +1342,7 @@
       </w:r>
       <w:r>
         <w:rPr>
-          <w:rFonts w:ascii="Courier New" w:eastAsia="Times New Roman" w:hAnsi="Courier New" w:cs="Courier New"/>
+          <w:rFonts w:ascii="Courier New" w:hAnsi="Courier New" w:eastAsia="Times New Roman" w:cs="Courier New"/>
           <w:color w:val="D4D4D4"/>
           <w:sz w:val="21"/>
           <w:szCs w:val="21"/>
@@ -1399,7 +1352,7 @@
       </w:r>
       <w:r>
         <w:rPr>
-          <w:rFonts w:ascii="Courier New" w:eastAsia="Times New Roman" w:hAnsi="Courier New" w:cs="Courier New"/>
+          <w:rFonts w:ascii="Courier New" w:hAnsi="Courier New" w:eastAsia="Times New Roman" w:cs="Courier New"/>
           <w:color w:val="DCDCDC"/>
           <w:sz w:val="21"/>
           <w:szCs w:val="21"/>
@@ -1409,7 +1362,7 @@
       </w:r>
       <w:r>
         <w:rPr>
-          <w:rFonts w:ascii="Courier New" w:eastAsia="Times New Roman" w:hAnsi="Courier New" w:cs="Courier New"/>
+          <w:rFonts w:ascii="Courier New" w:hAnsi="Courier New" w:eastAsia="Times New Roman" w:cs="Courier New"/>
           <w:color w:val="B5CEA8"/>
           <w:sz w:val="21"/>
           <w:szCs w:val="21"/>
@@ -1419,7 +1372,7 @@
       </w:r>
       <w:r>
         <w:rPr>
-          <w:rFonts w:ascii="Courier New" w:eastAsia="Times New Roman" w:hAnsi="Courier New" w:cs="Courier New"/>
+          <w:rFonts w:ascii="Courier New" w:hAnsi="Courier New" w:eastAsia="Times New Roman" w:cs="Courier New"/>
           <w:color w:val="DCDCDC"/>
           <w:sz w:val="21"/>
           <w:szCs w:val="21"/>
@@ -1429,7 +1382,7 @@
       </w:r>
       <w:r>
         <w:rPr>
-          <w:rFonts w:ascii="Courier New" w:eastAsia="Times New Roman" w:hAnsi="Courier New" w:cs="Courier New"/>
+          <w:rFonts w:ascii="Courier New" w:hAnsi="Courier New" w:eastAsia="Times New Roman" w:cs="Courier New"/>
           <w:color w:val="B5CEA8"/>
           <w:sz w:val="21"/>
           <w:szCs w:val="21"/>
@@ -1439,7 +1392,7 @@
       </w:r>
       <w:r>
         <w:rPr>
-          <w:rFonts w:ascii="Courier New" w:eastAsia="Times New Roman" w:hAnsi="Courier New" w:cs="Courier New"/>
+          <w:rFonts w:ascii="Courier New" w:hAnsi="Courier New" w:eastAsia="Times New Roman" w:cs="Courier New"/>
           <w:color w:val="DCDCDC"/>
           <w:sz w:val="21"/>
           <w:szCs w:val="21"/>
@@ -1449,7 +1402,7 @@
       </w:r>
       <w:r>
         <w:rPr>
-          <w:rFonts w:ascii="Courier New" w:eastAsia="Times New Roman" w:hAnsi="Courier New" w:cs="Courier New"/>
+          <w:rFonts w:ascii="Courier New" w:hAnsi="Courier New" w:eastAsia="Times New Roman" w:cs="Courier New"/>
           <w:color w:val="D4D4D4"/>
           <w:sz w:val="21"/>
           <w:szCs w:val="21"/>
@@ -1463,16 +1416,16 @@
         <w:shd w:val="clear" w:color="auto" w:fill="1E1E1E"/>
         <w:spacing w:after="0" w:line="285" w:lineRule="atLeast"/>
         <w:rPr>
-          <w:rFonts w:ascii="Courier New" w:eastAsia="Times New Roman" w:hAnsi="Courier New" w:cs="Courier New"/>
-          <w:color w:val="D4D4D4"/>
-          <w:sz w:val="21"/>
-          <w:szCs w:val="21"/>
-          <w:lang w:eastAsia="hu-HU"/>
-        </w:rPr>
-      </w:pPr>
-      <w:r>
-        <w:rPr>
-          <w:rFonts w:ascii="Courier New" w:eastAsia="Times New Roman" w:hAnsi="Courier New" w:cs="Courier New"/>
+          <w:rFonts w:ascii="Courier New" w:hAnsi="Courier New" w:eastAsia="Times New Roman" w:cs="Courier New"/>
+          <w:color w:val="D4D4D4"/>
+          <w:sz w:val="21"/>
+          <w:szCs w:val="21"/>
+          <w:lang w:eastAsia="hu-HU"/>
+        </w:rPr>
+      </w:pPr>
+      <w:r>
+        <w:rPr>
+          <w:rFonts w:ascii="Courier New" w:hAnsi="Courier New" w:eastAsia="Times New Roman" w:cs="Courier New"/>
           <w:color w:val="D4D4D4"/>
           <w:sz w:val="21"/>
           <w:szCs w:val="21"/>
@@ -1480,10 +1433,9 @@
         </w:rPr>
         <w:t>                   </w:t>
       </w:r>
-      <w:proofErr w:type="gramStart"/>
-      <w:r>
-        <w:rPr>
-          <w:rFonts w:ascii="Courier New" w:eastAsia="Times New Roman" w:hAnsi="Courier New" w:cs="Courier New"/>
+      <w:r>
+        <w:rPr>
+          <w:rFonts w:ascii="Courier New" w:hAnsi="Courier New" w:eastAsia="Times New Roman" w:cs="Courier New"/>
           <w:color w:val="9CDCFE"/>
           <w:sz w:val="21"/>
           <w:szCs w:val="21"/>
@@ -1493,7 +1445,7 @@
       </w:r>
       <w:r>
         <w:rPr>
-          <w:rFonts w:ascii="Courier New" w:eastAsia="Times New Roman" w:hAnsi="Courier New" w:cs="Courier New"/>
+          <w:rFonts w:ascii="Courier New" w:hAnsi="Courier New" w:eastAsia="Times New Roman" w:cs="Courier New"/>
           <w:color w:val="D4D4D4"/>
           <w:sz w:val="21"/>
           <w:szCs w:val="21"/>
@@ -1503,7 +1455,7 @@
       </w:r>
       <w:r>
         <w:rPr>
-          <w:rFonts w:ascii="Courier New" w:eastAsia="Times New Roman" w:hAnsi="Courier New" w:cs="Courier New"/>
+          <w:rFonts w:ascii="Courier New" w:hAnsi="Courier New" w:eastAsia="Times New Roman" w:cs="Courier New"/>
           <w:color w:val="DCDCDC"/>
           <w:sz w:val="21"/>
           <w:szCs w:val="21"/>
@@ -1511,10 +1463,9 @@
         </w:rPr>
         <w:t>(</w:t>
       </w:r>
-      <w:proofErr w:type="gramEnd"/>
-      <w:r>
-        <w:rPr>
-          <w:rFonts w:ascii="Courier New" w:eastAsia="Times New Roman" w:hAnsi="Courier New" w:cs="Courier New"/>
+      <w:r>
+        <w:rPr>
+          <w:rFonts w:ascii="Courier New" w:hAnsi="Courier New" w:eastAsia="Times New Roman" w:cs="Courier New"/>
           <w:color w:val="D4D4D4"/>
           <w:sz w:val="21"/>
           <w:szCs w:val="21"/>
@@ -1524,7 +1475,7 @@
       </w:r>
       <w:r>
         <w:rPr>
-          <w:rFonts w:ascii="Courier New" w:eastAsia="Times New Roman" w:hAnsi="Courier New" w:cs="Courier New"/>
+          <w:rFonts w:ascii="Courier New" w:hAnsi="Courier New" w:eastAsia="Times New Roman" w:cs="Courier New"/>
           <w:color w:val="DCDCDC"/>
           <w:sz w:val="21"/>
           <w:szCs w:val="21"/>
@@ -1534,7 +1485,7 @@
       </w:r>
       <w:r>
         <w:rPr>
-          <w:rFonts w:ascii="Courier New" w:eastAsia="Times New Roman" w:hAnsi="Courier New" w:cs="Courier New"/>
+          <w:rFonts w:ascii="Courier New" w:hAnsi="Courier New" w:eastAsia="Times New Roman" w:cs="Courier New"/>
           <w:color w:val="D4D4D4"/>
           <w:sz w:val="21"/>
           <w:szCs w:val="21"/>
@@ -1544,7 +1495,7 @@
       </w:r>
       <w:r>
         <w:rPr>
-          <w:rFonts w:ascii="Courier New" w:eastAsia="Times New Roman" w:hAnsi="Courier New" w:cs="Courier New"/>
+          <w:rFonts w:ascii="Courier New" w:hAnsi="Courier New" w:eastAsia="Times New Roman" w:cs="Courier New"/>
           <w:color w:val="DCDCDC"/>
           <w:sz w:val="21"/>
           <w:szCs w:val="21"/>
@@ -1554,7 +1505,7 @@
       </w:r>
       <w:r>
         <w:rPr>
-          <w:rFonts w:ascii="Courier New" w:eastAsia="Times New Roman" w:hAnsi="Courier New" w:cs="Courier New"/>
+          <w:rFonts w:ascii="Courier New" w:hAnsi="Courier New" w:eastAsia="Times New Roman" w:cs="Courier New"/>
           <w:color w:val="B5CEA8"/>
           <w:sz w:val="21"/>
           <w:szCs w:val="21"/>
@@ -1564,7 +1515,7 @@
       </w:r>
       <w:r>
         <w:rPr>
-          <w:rFonts w:ascii="Courier New" w:eastAsia="Times New Roman" w:hAnsi="Courier New" w:cs="Courier New"/>
+          <w:rFonts w:ascii="Courier New" w:hAnsi="Courier New" w:eastAsia="Times New Roman" w:cs="Courier New"/>
           <w:color w:val="DCDCDC"/>
           <w:sz w:val="21"/>
           <w:szCs w:val="21"/>
@@ -1574,7 +1525,7 @@
       </w:r>
       <w:r>
         <w:rPr>
-          <w:rFonts w:ascii="Courier New" w:eastAsia="Times New Roman" w:hAnsi="Courier New" w:cs="Courier New"/>
+          <w:rFonts w:ascii="Courier New" w:hAnsi="Courier New" w:eastAsia="Times New Roman" w:cs="Courier New"/>
           <w:color w:val="B5CEA8"/>
           <w:sz w:val="21"/>
           <w:szCs w:val="21"/>
@@ -1584,7 +1535,7 @@
       </w:r>
       <w:r>
         <w:rPr>
-          <w:rFonts w:ascii="Courier New" w:eastAsia="Times New Roman" w:hAnsi="Courier New" w:cs="Courier New"/>
+          <w:rFonts w:ascii="Courier New" w:hAnsi="Courier New" w:eastAsia="Times New Roman" w:cs="Courier New"/>
           <w:color w:val="DCDCDC"/>
           <w:sz w:val="21"/>
           <w:szCs w:val="21"/>
@@ -1594,7 +1545,7 @@
       </w:r>
       <w:r>
         <w:rPr>
-          <w:rFonts w:ascii="Courier New" w:eastAsia="Times New Roman" w:hAnsi="Courier New" w:cs="Courier New"/>
+          <w:rFonts w:ascii="Courier New" w:hAnsi="Courier New" w:eastAsia="Times New Roman" w:cs="Courier New"/>
           <w:color w:val="D4D4D4"/>
           <w:sz w:val="21"/>
           <w:szCs w:val="21"/>
@@ -1604,7 +1555,7 @@
       </w:r>
       <w:r>
         <w:rPr>
-          <w:rFonts w:ascii="Courier New" w:eastAsia="Times New Roman" w:hAnsi="Courier New" w:cs="Courier New"/>
+          <w:rFonts w:ascii="Courier New" w:hAnsi="Courier New" w:eastAsia="Times New Roman" w:cs="Courier New"/>
           <w:color w:val="DCDCDC"/>
           <w:sz w:val="21"/>
           <w:szCs w:val="21"/>
@@ -1614,7 +1565,7 @@
       </w:r>
       <w:r>
         <w:rPr>
-          <w:rFonts w:ascii="Courier New" w:eastAsia="Times New Roman" w:hAnsi="Courier New" w:cs="Courier New"/>
+          <w:rFonts w:ascii="Courier New" w:hAnsi="Courier New" w:eastAsia="Times New Roman" w:cs="Courier New"/>
           <w:color w:val="D4D4D4"/>
           <w:sz w:val="21"/>
           <w:szCs w:val="21"/>
@@ -1624,7 +1575,7 @@
       </w:r>
       <w:r>
         <w:rPr>
-          <w:rFonts w:ascii="Courier New" w:eastAsia="Times New Roman" w:hAnsi="Courier New" w:cs="Courier New"/>
+          <w:rFonts w:ascii="Courier New" w:hAnsi="Courier New" w:eastAsia="Times New Roman" w:cs="Courier New"/>
           <w:color w:val="DCDCDC"/>
           <w:sz w:val="21"/>
           <w:szCs w:val="21"/>
@@ -1634,7 +1585,7 @@
       </w:r>
       <w:r>
         <w:rPr>
-          <w:rFonts w:ascii="Courier New" w:eastAsia="Times New Roman" w:hAnsi="Courier New" w:cs="Courier New"/>
+          <w:rFonts w:ascii="Courier New" w:hAnsi="Courier New" w:eastAsia="Times New Roman" w:cs="Courier New"/>
           <w:color w:val="B5CEA8"/>
           <w:sz w:val="21"/>
           <w:szCs w:val="21"/>
@@ -1644,7 +1595,7 @@
       </w:r>
       <w:r>
         <w:rPr>
-          <w:rFonts w:ascii="Courier New" w:eastAsia="Times New Roman" w:hAnsi="Courier New" w:cs="Courier New"/>
+          <w:rFonts w:ascii="Courier New" w:hAnsi="Courier New" w:eastAsia="Times New Roman" w:cs="Courier New"/>
           <w:color w:val="DCDCDC"/>
           <w:sz w:val="21"/>
           <w:szCs w:val="21"/>
@@ -1654,7 +1605,7 @@
       </w:r>
       <w:r>
         <w:rPr>
-          <w:rFonts w:ascii="Courier New" w:eastAsia="Times New Roman" w:hAnsi="Courier New" w:cs="Courier New"/>
+          <w:rFonts w:ascii="Courier New" w:hAnsi="Courier New" w:eastAsia="Times New Roman" w:cs="Courier New"/>
           <w:color w:val="B5CEA8"/>
           <w:sz w:val="21"/>
           <w:szCs w:val="21"/>
@@ -1664,7 +1615,7 @@
       </w:r>
       <w:r>
         <w:rPr>
-          <w:rFonts w:ascii="Courier New" w:eastAsia="Times New Roman" w:hAnsi="Courier New" w:cs="Courier New"/>
+          <w:rFonts w:ascii="Courier New" w:hAnsi="Courier New" w:eastAsia="Times New Roman" w:cs="Courier New"/>
           <w:color w:val="DCDCDC"/>
           <w:sz w:val="21"/>
           <w:szCs w:val="21"/>
@@ -1678,7 +1629,7 @@
         <w:shd w:val="clear" w:color="auto" w:fill="FFFFFE"/>
         <w:spacing w:after="0" w:line="285" w:lineRule="atLeast"/>
         <w:rPr>
-          <w:rFonts w:ascii="Courier New" w:eastAsia="Times New Roman" w:hAnsi="Courier New" w:cs="Courier New"/>
+          <w:rFonts w:ascii="Courier New" w:hAnsi="Courier New" w:eastAsia="Times New Roman" w:cs="Courier New"/>
           <w:i/>
           <w:iCs/>
           <w:color w:val="000000"/>
@@ -1715,7 +1666,6 @@
         </w:rPr>
         <w:t xml:space="preserve">figure 1. The loss </w:t>
       </w:r>
-      <w:proofErr w:type="gramStart"/>
       <w:r>
         <w:rPr>
           <w:rFonts w:eastAsia="Times New Roman"/>
@@ -1728,7 +1678,6 @@
         </w:rPr>
         <w:t>function</w:t>
       </w:r>
-      <w:proofErr w:type="gramEnd"/>
     </w:p>
     <w:p>
       <w:pPr>
@@ -2098,21 +2047,7 @@
         <w:rPr>
           <w:lang w:val="en-GB"/>
         </w:rPr>
-        <w:t xml:space="preserve"> It is obvious from this, that even though in some </w:t>
-      </w:r>
-      <w:proofErr w:type="gramStart"/>
-      <w:r>
-        <w:rPr>
-          <w:lang w:val="en-GB"/>
-        </w:rPr>
-        <w:t>aspects</w:t>
-      </w:r>
-      <w:proofErr w:type="gramEnd"/>
-      <w:r>
-        <w:rPr>
-          <w:lang w:val="en-GB"/>
-        </w:rPr>
-        <w:t xml:space="preserve"> the dataset is very balanced, in others it is not so much so the model ends up relying mostly on statistics unfortunately. This is the most obvious in </w:t>
+        <w:t xml:space="preserve"> It is obvious from this, that even though in some aspects the dataset is very balanced, in others it is not so much so the model ends up relying mostly on statistics unfortunately. This is the most obvious in </w:t>
       </w:r>
       <w:r>
         <w:rPr>
@@ -2302,7 +2237,7 @@
 </file>
 
 <file path=word/numbering.xml><?xml version="1.0" encoding="utf-8"?>
-<w:numbering xmlns:wpc="http://schemas.microsoft.com/office/word/2010/wordprocessingCanvas" xmlns:cx="http://schemas.microsoft.com/office/drawing/2014/chartex" xmlns:cx1="http://schemas.microsoft.com/office/drawing/2015/9/8/chartex" xmlns:cx2="http://schemas.microsoft.com/office/drawing/2015/10/21/chartex" xmlns:cx3="http://schemas.microsoft.com/office/drawing/2016/5/9/chartex" xmlns:cx4="http://schemas.microsoft.com/office/drawing/2016/5/10/chartex" xmlns:cx5="http://schemas.microsoft.com/office/drawing/2016/5/11/chartex" xmlns:cx6="http://schemas.microsoft.com/office/drawing/2016/5/12/chartex" xmlns:cx7="http://schemas.microsoft.com/office/drawing/2016/5/13/chartex" xmlns:cx8="http://schemas.microsoft.com/office/drawing/2016/5/14/chartex" xmlns:mc="http://schemas.openxmlformats.org/markup-compatibility/2006" xmlns:aink="http://schemas.microsoft.com/office/drawing/2016/ink" xmlns:am3d="http://schemas.microsoft.com/office/drawing/2017/model3d" xmlns:o="urn:schemas-microsoft-com:office:office" xmlns:r="http://schemas.openxmlformats.org/officeDocument/2006/relationships" xmlns:m="http://schemas.openxmlformats.org/officeDocument/2006/math" xmlns:v="urn:schemas-microsoft-com:vml" xmlns:wp14="http://schemas.microsoft.com/office/word/2010/wordprocessingDrawing" xmlns:wp="http://schemas.openxmlformats.org/drawingml/2006/wordprocessingDrawing" xmlns:w10="urn:schemas-microsoft-com:office:word" xmlns:w="http://schemas.openxmlformats.org/wordprocessingml/2006/main" xmlns:w14="http://schemas.microsoft.com/office/word/2010/wordml" xmlns:w15="http://schemas.microsoft.com/office/word/2012/wordml" xmlns:w16cex="http://schemas.microsoft.com/office/word/2018/wordml/cex" xmlns:w16cid="http://schemas.microsoft.com/office/word/2016/wordml/cid" xmlns:w16="http://schemas.microsoft.com/office/word/2018/wordml" xmlns:w16se="http://schemas.microsoft.com/office/word/2015/wordml/symex" xmlns:wpg="http://schemas.microsoft.com/office/word/2010/wordprocessingGroup" xmlns:wpi="http://schemas.microsoft.com/office/word/2010/wordprocessingInk" xmlns:wne="http://schemas.microsoft.com/office/word/2006/wordml" xmlns:wps="http://schemas.microsoft.com/office/word/2010/wordprocessingShape" mc:Ignorable="w14 w15 w16se w16cid w16 w16cex wp14">
+<w:numbering xmlns:wpc="http://schemas.microsoft.com/office/word/2010/wordprocessingCanvas" xmlns:cx="http://schemas.microsoft.com/office/drawing/2014/chartex" xmlns:cx1="http://schemas.microsoft.com/office/drawing/2015/9/8/chartex" xmlns:cx2="http://schemas.microsoft.com/office/drawing/2015/10/21/chartex" xmlns:cx3="http://schemas.microsoft.com/office/drawing/2016/5/9/chartex" xmlns:cx4="http://schemas.microsoft.com/office/drawing/2016/5/10/chartex" xmlns:cx5="http://schemas.microsoft.com/office/drawing/2016/5/11/chartex" xmlns:cx6="http://schemas.microsoft.com/office/drawing/2016/5/12/chartex" xmlns:cx7="http://schemas.microsoft.com/office/drawing/2016/5/13/chartex" xmlns:cx8="http://schemas.microsoft.com/office/drawing/2016/5/14/chartex" xmlns:mc="http://schemas.openxmlformats.org/markup-compatibility/2006" xmlns:aink="http://schemas.microsoft.com/office/drawing/2016/ink" xmlns:am3d="http://schemas.microsoft.com/office/drawing/2017/model3d" xmlns:o="urn:schemas-microsoft-com:office:office" xmlns:r="http://schemas.openxmlformats.org/officeDocument/2006/relationships" xmlns:m="http://schemas.openxmlformats.org/officeDocument/2006/math" xmlns:v="urn:schemas-microsoft-com:vml" xmlns:wp14="http://schemas.microsoft.com/office/word/2010/wordprocessingDrawing" xmlns:wp="http://schemas.openxmlformats.org/drawingml/2006/wordprocessingDrawing" xmlns:w10="urn:schemas-microsoft-com:office:word" xmlns:w="http://schemas.openxmlformats.org/wordprocessingml/2006/main" xmlns:w14="http://schemas.microsoft.com/office/word/2010/wordml" xmlns:w15="http://schemas.microsoft.com/office/word/2012/wordml" xmlns:w16cex="http://schemas.microsoft.com/office/word/2018/wordml/cex" xmlns:w16cid="http://schemas.microsoft.com/office/word/2016/wordml/cid" xmlns:w16="http://schemas.microsoft.com/office/word/2018/wordml" xmlns:w16sdtdh="http://schemas.microsoft.com/office/word/2020/wordml/sdtdatahash" xmlns:w16se="http://schemas.microsoft.com/office/word/2015/wordml/symex" xmlns:wpg="http://schemas.microsoft.com/office/word/2010/wordprocessingGroup" xmlns:wpi="http://schemas.microsoft.com/office/word/2010/wordprocessingInk" xmlns:wne="http://schemas.microsoft.com/office/word/2006/wordml" xmlns:wps="http://schemas.microsoft.com/office/word/2010/wordprocessingShape" mc:Ignorable="w14 w15 w16se w16cid w16 w16cex w16sdtdh wp14">
   <w:abstractNum w:abstractNumId="0" w15:restartNumberingAfterBreak="0">
     <w:nsid w:val="45940548"/>
     <w:multiLevelType w:val="hybridMultilevel"/>
@@ -2485,11 +2420,11 @@
 </file>
 
 <file path=word/styles.xml><?xml version="1.0" encoding="utf-8"?>
-<w:styles xmlns:mc="http://schemas.openxmlformats.org/markup-compatibility/2006" xmlns:r="http://schemas.openxmlformats.org/officeDocument/2006/relationships" xmlns:w="http://schemas.openxmlformats.org/wordprocessingml/2006/main" xmlns:w14="http://schemas.microsoft.com/office/word/2010/wordml" xmlns:w15="http://schemas.microsoft.com/office/word/2012/wordml" xmlns:w16cex="http://schemas.microsoft.com/office/word/2018/wordml/cex" xmlns:w16cid="http://schemas.microsoft.com/office/word/2016/wordml/cid" xmlns:w16="http://schemas.microsoft.com/office/word/2018/wordml" xmlns:w16se="http://schemas.microsoft.com/office/word/2015/wordml/symex" mc:Ignorable="w14 w15 w16se w16cid w16 w16cex">
+<w:styles xmlns:wp14="http://schemas.microsoft.com/office/word/2010/wordprocessingDrawing" xmlns:mc="http://schemas.openxmlformats.org/markup-compatibility/2006" xmlns:r="http://schemas.openxmlformats.org/officeDocument/2006/relationships" xmlns:w="http://schemas.openxmlformats.org/wordprocessingml/2006/main" xmlns:w14="http://schemas.microsoft.com/office/word/2010/wordml" xmlns:w15="http://schemas.microsoft.com/office/word/2012/wordml" xmlns:w16cex="http://schemas.microsoft.com/office/word/2018/wordml/cex" xmlns:w16cid="http://schemas.microsoft.com/office/word/2016/wordml/cid" xmlns:w16="http://schemas.microsoft.com/office/word/2018/wordml" xmlns:w16sdtdh="http://schemas.microsoft.com/office/word/2020/wordml/sdtdatahash" xmlns:w16se="http://schemas.microsoft.com/office/word/2015/wordml/symex" mc:Ignorable="w14 w15 w16se w16cid w16 w16cex w16sdtdh wp14">
   <w:docDefaults>
     <w:rPrDefault>
       <w:rPr>
-        <w:rFonts w:asciiTheme="minorHAnsi" w:eastAsiaTheme="minorHAnsi" w:hAnsiTheme="minorHAnsi" w:cstheme="minorBidi"/>
+        <w:rFonts w:asciiTheme="minorHAnsi" w:hAnsiTheme="minorHAnsi" w:eastAsiaTheme="minorHAnsi" w:cstheme="minorBidi"/>
         <w:sz w:val="22"/>
         <w:szCs w:val="22"/>
         <w:lang w:val="hu-HU" w:eastAsia="en-US" w:bidi="ar-SA"/>
@@ -2504,14 +2439,14 @@
   <w:latentStyles w:defLockedState="0" w:defUIPriority="99" w:defSemiHidden="0" w:defUnhideWhenUsed="0" w:defQFormat="0" w:count="376">
     <w:lsdException w:name="Normal" w:uiPriority="0" w:qFormat="1"/>
     <w:lsdException w:name="heading 1" w:uiPriority="9" w:qFormat="1"/>
-    <w:lsdException w:name="heading 2" w:semiHidden="1" w:uiPriority="9" w:unhideWhenUsed="1" w:qFormat="1"/>
-    <w:lsdException w:name="heading 3" w:semiHidden="1" w:uiPriority="9" w:unhideWhenUsed="1" w:qFormat="1"/>
-    <w:lsdException w:name="heading 4" w:semiHidden="1" w:uiPriority="9" w:unhideWhenUsed="1" w:qFormat="1"/>
-    <w:lsdException w:name="heading 5" w:semiHidden="1" w:uiPriority="9" w:unhideWhenUsed="1" w:qFormat="1"/>
-    <w:lsdException w:name="heading 6" w:semiHidden="1" w:uiPriority="9" w:unhideWhenUsed="1" w:qFormat="1"/>
-    <w:lsdException w:name="heading 7" w:semiHidden="1" w:uiPriority="9" w:unhideWhenUsed="1" w:qFormat="1"/>
-    <w:lsdException w:name="heading 8" w:semiHidden="1" w:uiPriority="9" w:unhideWhenUsed="1" w:qFormat="1"/>
-    <w:lsdException w:name="heading 9" w:semiHidden="1" w:uiPriority="9" w:unhideWhenUsed="1" w:qFormat="1"/>
+    <w:lsdException w:name="heading 2" w:uiPriority="9" w:semiHidden="1" w:unhideWhenUsed="1" w:qFormat="1"/>
+    <w:lsdException w:name="heading 3" w:uiPriority="9" w:semiHidden="1" w:unhideWhenUsed="1" w:qFormat="1"/>
+    <w:lsdException w:name="heading 4" w:uiPriority="9" w:semiHidden="1" w:unhideWhenUsed="1" w:qFormat="1"/>
+    <w:lsdException w:name="heading 5" w:uiPriority="9" w:semiHidden="1" w:unhideWhenUsed="1" w:qFormat="1"/>
+    <w:lsdException w:name="heading 6" w:uiPriority="9" w:semiHidden="1" w:unhideWhenUsed="1" w:qFormat="1"/>
+    <w:lsdException w:name="heading 7" w:uiPriority="9" w:semiHidden="1" w:unhideWhenUsed="1" w:qFormat="1"/>
+    <w:lsdException w:name="heading 8" w:uiPriority="9" w:semiHidden="1" w:unhideWhenUsed="1" w:qFormat="1"/>
+    <w:lsdException w:name="heading 9" w:uiPriority="9" w:semiHidden="1" w:unhideWhenUsed="1" w:qFormat="1"/>
     <w:lsdException w:name="index 1" w:semiHidden="1" w:unhideWhenUsed="1"/>
     <w:lsdException w:name="index 2" w:semiHidden="1" w:unhideWhenUsed="1"/>
     <w:lsdException w:name="index 3" w:semiHidden="1" w:unhideWhenUsed="1"/>
@@ -2521,22 +2456,22 @@
     <w:lsdException w:name="index 7" w:semiHidden="1" w:unhideWhenUsed="1"/>
     <w:lsdException w:name="index 8" w:semiHidden="1" w:unhideWhenUsed="1"/>
     <w:lsdException w:name="index 9" w:semiHidden="1" w:unhideWhenUsed="1"/>
-    <w:lsdException w:name="toc 1" w:semiHidden="1" w:uiPriority="39" w:unhideWhenUsed="1"/>
-    <w:lsdException w:name="toc 2" w:semiHidden="1" w:uiPriority="39" w:unhideWhenUsed="1"/>
-    <w:lsdException w:name="toc 3" w:semiHidden="1" w:uiPriority="39" w:unhideWhenUsed="1"/>
-    <w:lsdException w:name="toc 4" w:semiHidden="1" w:uiPriority="39" w:unhideWhenUsed="1"/>
-    <w:lsdException w:name="toc 5" w:semiHidden="1" w:uiPriority="39" w:unhideWhenUsed="1"/>
-    <w:lsdException w:name="toc 6" w:semiHidden="1" w:uiPriority="39" w:unhideWhenUsed="1"/>
-    <w:lsdException w:name="toc 7" w:semiHidden="1" w:uiPriority="39" w:unhideWhenUsed="1"/>
-    <w:lsdException w:name="toc 8" w:semiHidden="1" w:uiPriority="39" w:unhideWhenUsed="1"/>
-    <w:lsdException w:name="toc 9" w:semiHidden="1" w:uiPriority="39" w:unhideWhenUsed="1"/>
+    <w:lsdException w:name="toc 1" w:uiPriority="39" w:semiHidden="1" w:unhideWhenUsed="1"/>
+    <w:lsdException w:name="toc 2" w:uiPriority="39" w:semiHidden="1" w:unhideWhenUsed="1"/>
+    <w:lsdException w:name="toc 3" w:uiPriority="39" w:semiHidden="1" w:unhideWhenUsed="1"/>
+    <w:lsdException w:name="toc 4" w:uiPriority="39" w:semiHidden="1" w:unhideWhenUsed="1"/>
+    <w:lsdException w:name="toc 5" w:uiPriority="39" w:semiHidden="1" w:unhideWhenUsed="1"/>
+    <w:lsdException w:name="toc 6" w:uiPriority="39" w:semiHidden="1" w:unhideWhenUsed="1"/>
+    <w:lsdException w:name="toc 7" w:uiPriority="39" w:semiHidden="1" w:unhideWhenUsed="1"/>
+    <w:lsdException w:name="toc 8" w:uiPriority="39" w:semiHidden="1" w:unhideWhenUsed="1"/>
+    <w:lsdException w:name="toc 9" w:uiPriority="39" w:semiHidden="1" w:unhideWhenUsed="1"/>
     <w:lsdException w:name="Normal Indent" w:semiHidden="1" w:unhideWhenUsed="1"/>
     <w:lsdException w:name="footnote text" w:semiHidden="1" w:unhideWhenUsed="1"/>
     <w:lsdException w:name="annotation text" w:semiHidden="1" w:unhideWhenUsed="1"/>
     <w:lsdException w:name="header" w:semiHidden="1" w:unhideWhenUsed="1"/>
     <w:lsdException w:name="footer" w:semiHidden="1" w:unhideWhenUsed="1"/>
     <w:lsdException w:name="index heading" w:semiHidden="1" w:unhideWhenUsed="1"/>
-    <w:lsdException w:name="caption" w:semiHidden="1" w:uiPriority="35" w:unhideWhenUsed="1" w:qFormat="1"/>
+    <w:lsdException w:name="caption" w:uiPriority="35" w:semiHidden="1" w:unhideWhenUsed="1" w:qFormat="1"/>
     <w:lsdException w:name="table of figures" w:semiHidden="1" w:unhideWhenUsed="1"/>
     <w:lsdException w:name="envelope address" w:semiHidden="1" w:unhideWhenUsed="1"/>
     <w:lsdException w:name="envelope return" w:semiHidden="1" w:unhideWhenUsed="1"/>
@@ -2567,7 +2502,7 @@
     <w:lsdException w:name="Title" w:uiPriority="10" w:qFormat="1"/>
     <w:lsdException w:name="Closing" w:semiHidden="1" w:unhideWhenUsed="1"/>
     <w:lsdException w:name="Signature" w:semiHidden="1" w:unhideWhenUsed="1"/>
-    <w:lsdException w:name="Default Paragraph Font" w:semiHidden="1" w:uiPriority="1" w:unhideWhenUsed="1"/>
+    <w:lsdException w:name="Default Paragraph Font" w:uiPriority="1" w:semiHidden="1" w:unhideWhenUsed="1"/>
     <w:lsdException w:name="Body Text" w:semiHidden="1" w:unhideWhenUsed="1"/>
     <w:lsdException w:name="Body Text Indent" w:semiHidden="1" w:unhideWhenUsed="1"/>
     <w:lsdException w:name="List Continue" w:semiHidden="1" w:unhideWhenUsed="1"/>
@@ -2767,8 +2702,8 @@
     <w:lsdException w:name="Subtle Reference" w:uiPriority="31" w:qFormat="1"/>
     <w:lsdException w:name="Intense Reference" w:uiPriority="32" w:qFormat="1"/>
     <w:lsdException w:name="Book Title" w:uiPriority="33" w:qFormat="1"/>
-    <w:lsdException w:name="Bibliography" w:semiHidden="1" w:uiPriority="37" w:unhideWhenUsed="1"/>
-    <w:lsdException w:name="TOC Heading" w:semiHidden="1" w:uiPriority="39" w:unhideWhenUsed="1" w:qFormat="1"/>
+    <w:lsdException w:name="Bibliography" w:uiPriority="37" w:semiHidden="1" w:unhideWhenUsed="1"/>
+    <w:lsdException w:name="TOC Heading" w:uiPriority="39" w:semiHidden="1" w:unhideWhenUsed="1" w:qFormat="1"/>
     <w:lsdException w:name="Plain Table 1" w:uiPriority="41"/>
     <w:lsdException w:name="Plain Table 2" w:uiPriority="42"/>
     <w:lsdException w:name="Plain Table 3" w:uiPriority="43"/>
@@ -2879,7 +2814,7 @@
     <w:lsdException w:name="Unresolved Mention" w:semiHidden="1" w:unhideWhenUsed="1"/>
     <w:lsdException w:name="Smart Link" w:semiHidden="1" w:unhideWhenUsed="1"/>
   </w:latentStyles>
-  <w:style w:type="paragraph" w:default="1" w:styleId="Normal">
+  <w:style w:type="paragraph" w:styleId="Normal" w:default="1">
     <w:name w:val="Normal"/>
     <w:qFormat/>
     <w:rsid w:val="000E4363"/>
@@ -2899,19 +2834,19 @@
       <w:outlineLvl w:val="0"/>
     </w:pPr>
     <w:rPr>
-      <w:rFonts w:asciiTheme="majorHAnsi" w:eastAsiaTheme="majorEastAsia" w:hAnsiTheme="majorHAnsi" w:cstheme="majorBidi"/>
+      <w:rFonts w:asciiTheme="majorHAnsi" w:hAnsiTheme="majorHAnsi" w:eastAsiaTheme="majorEastAsia" w:cstheme="majorBidi"/>
       <w:color w:val="2F5496" w:themeColor="accent1" w:themeShade="BF"/>
       <w:sz w:val="32"/>
       <w:szCs w:val="32"/>
     </w:rPr>
   </w:style>
-  <w:style w:type="character" w:default="1" w:styleId="DefaultParagraphFont">
+  <w:style w:type="character" w:styleId="DefaultParagraphFont" w:default="1">
     <w:name w:val="Default Paragraph Font"/>
     <w:uiPriority w:val="1"/>
     <w:semiHidden/>
     <w:unhideWhenUsed/>
   </w:style>
-  <w:style w:type="table" w:default="1" w:styleId="TableNormal">
+  <w:style w:type="table" w:styleId="TableNormal" w:default="1">
     <w:name w:val="Normal Table"/>
     <w:uiPriority w:val="99"/>
     <w:semiHidden/>
@@ -2926,7 +2861,7 @@
       </w:tblCellMar>
     </w:tblPr>
   </w:style>
-  <w:style w:type="numbering" w:default="1" w:styleId="NoList">
+  <w:style w:type="numbering" w:styleId="NoList" w:default="1">
     <w:name w:val="No List"/>
     <w:uiPriority w:val="99"/>
     <w:semiHidden/>
@@ -2945,21 +2880,21 @@
       <w:contextualSpacing/>
     </w:pPr>
     <w:rPr>
-      <w:rFonts w:asciiTheme="majorHAnsi" w:eastAsiaTheme="majorEastAsia" w:hAnsiTheme="majorHAnsi" w:cstheme="majorBidi"/>
+      <w:rFonts w:asciiTheme="majorHAnsi" w:hAnsiTheme="majorHAnsi" w:eastAsiaTheme="majorEastAsia" w:cstheme="majorBidi"/>
       <w:spacing w:val="-10"/>
       <w:kern w:val="28"/>
       <w:sz w:val="56"/>
       <w:szCs w:val="56"/>
     </w:rPr>
   </w:style>
-  <w:style w:type="character" w:customStyle="1" w:styleId="TitleChar">
+  <w:style w:type="character" w:styleId="TitleChar" w:customStyle="1">
     <w:name w:val="Title Char"/>
     <w:basedOn w:val="DefaultParagraphFont"/>
     <w:link w:val="Title"/>
     <w:uiPriority w:val="10"/>
     <w:rsid w:val="007E1F54"/>
     <w:rPr>
-      <w:rFonts w:asciiTheme="majorHAnsi" w:eastAsiaTheme="majorEastAsia" w:hAnsiTheme="majorHAnsi" w:cstheme="majorBidi"/>
+      <w:rFonts w:asciiTheme="majorHAnsi" w:hAnsiTheme="majorHAnsi" w:eastAsiaTheme="majorEastAsia" w:cstheme="majorBidi"/>
       <w:spacing w:val="-10"/>
       <w:kern w:val="28"/>
       <w:sz w:val="56"/>
@@ -2977,14 +2912,14 @@
       <w:contextualSpacing/>
     </w:pPr>
   </w:style>
-  <w:style w:type="character" w:customStyle="1" w:styleId="Heading1Char">
+  <w:style w:type="character" w:styleId="Heading1Char" w:customStyle="1">
     <w:name w:val="Heading 1 Char"/>
     <w:basedOn w:val="DefaultParagraphFont"/>
     <w:link w:val="Heading1"/>
     <w:uiPriority w:val="9"/>
     <w:rsid w:val="003A5B07"/>
     <w:rPr>
-      <w:rFonts w:asciiTheme="majorHAnsi" w:eastAsiaTheme="majorEastAsia" w:hAnsiTheme="majorHAnsi" w:cstheme="majorBidi"/>
+      <w:rFonts w:asciiTheme="majorHAnsi" w:hAnsiTheme="majorHAnsi" w:eastAsiaTheme="majorEastAsia" w:cstheme="majorBidi"/>
       <w:color w:val="2F5496" w:themeColor="accent1" w:themeShade="BF"/>
       <w:sz w:val="32"/>
       <w:szCs w:val="32"/>
@@ -3018,7 +2953,7 @@
       <w:szCs w:val="20"/>
     </w:rPr>
   </w:style>
-  <w:style w:type="character" w:customStyle="1" w:styleId="CommentTextChar">
+  <w:style w:type="character" w:styleId="CommentTextChar" w:customStyle="1">
     <w:name w:val="Comment Text Char"/>
     <w:basedOn w:val="DefaultParagraphFont"/>
     <w:link w:val="CommentText"/>
@@ -3044,7 +2979,7 @@
       <w:bCs/>
     </w:rPr>
   </w:style>
-  <w:style w:type="character" w:customStyle="1" w:styleId="CommentSubjectChar">
+  <w:style w:type="character" w:styleId="CommentSubjectChar" w:customStyle="1">
     <w:name w:val="Comment Subject Char"/>
     <w:basedOn w:val="CommentTextChar"/>
     <w:link w:val="CommentSubject"/>
@@ -3077,7 +3012,7 @@
       <w:spacing w:val="15"/>
     </w:rPr>
   </w:style>
-  <w:style w:type="character" w:customStyle="1" w:styleId="SubtitleChar">
+  <w:style w:type="character" w:styleId="SubtitleChar" w:customStyle="1">
     <w:name w:val="Subtitle Char"/>
     <w:basedOn w:val="DefaultParagraphFont"/>
     <w:link w:val="Subtitle"/>

</xml_diff>